<commit_message>
Create several naked and empty views
</commit_message>
<xml_diff>
--- a/Documentation/Zaman - Scenario.docx
+++ b/Documentation/Zaman - Scenario.docx
@@ -1093,6 +1093,13 @@
         </w:rPr>
         <w:t>سامان</w:t>
       </w:r>
+      <w:r>
+        <w:rPr>
+          <w:rFonts w:hint="cs"/>
+          <w:rtl/>
+        </w:rPr>
+        <w:t>ه</w:t>
+      </w:r>
     </w:p>
     <w:p>
       <w:pPr>
@@ -1998,7 +2005,7 @@
           <w:color w:val="auto"/>
           <w:rtl/>
         </w:rPr>
-        <w:t>سربرگهای</w:t>
+        <w:t>صفحات</w:t>
       </w:r>
       <w:r>
         <w:rPr>
@@ -2032,6 +2039,17 @@
           <w:rtl/>
         </w:rPr>
         <w:t>سامان</w:t>
+      </w:r>
+      <w:r>
+        <w:rPr>
+          <w:rStyle w:val="IntenseReference"/>
+          <w:rFonts w:hint="cs"/>
+          <w:b w:val="0"/>
+          <w:bCs w:val="0"/>
+          <w:color w:val="auto"/>
+          <w:rtl/>
+        </w:rPr>
+        <w:t>ه</w:t>
       </w:r>
     </w:p>
     <w:p>
@@ -2158,6 +2176,11 @@
       </w:r>
     </w:p>
     <w:p>
+      <w:pPr>
+        <w:rPr>
+          <w:rtl/>
+        </w:rPr>
+      </w:pPr>
       <w:r>
         <w:rPr>
           <w:rFonts w:hint="cs"/>
@@ -2185,7 +2208,81 @@
           <w:rFonts w:hint="cs"/>
           <w:rtl/>
         </w:rPr>
-        <w:t>بخش برنامه امروز</w:t>
+        <w:t>پروفایل</w:t>
+      </w:r>
+    </w:p>
+    <w:p>
+      <w:pPr>
+        <w:rPr>
+          <w:rtl/>
+        </w:rPr>
+      </w:pPr>
+      <w:r>
+        <w:rPr>
+          <w:rFonts w:hint="cs"/>
+          <w:rtl/>
+        </w:rPr>
+        <w:t>نمایش و ویرایش مشخصات کاربر اصلی</w:t>
+      </w:r>
+    </w:p>
+    <w:p>
+      <w:pPr>
+        <w:pStyle w:val="Heading2"/>
+        <w:rPr>
+          <w:rtl/>
+        </w:rPr>
+      </w:pPr>
+      <w:r>
+        <w:rPr>
+          <w:rFonts w:hint="cs"/>
+          <w:rtl/>
+        </w:rPr>
+        <w:t>اعضا</w:t>
+      </w:r>
+    </w:p>
+    <w:p>
+      <w:r>
+        <w:rPr>
+          <w:rFonts w:hint="cs"/>
+          <w:rtl/>
+        </w:rPr>
+        <w:t>نمایش و ویرایش اعضا</w:t>
+      </w:r>
+      <w:r>
+        <w:rPr>
+          <w:rFonts w:hint="cs"/>
+          <w:rtl/>
+        </w:rPr>
+        <w:t xml:space="preserve"> : هر عضو را میتوان به برنامه و یا پروژه خاصی نسبت داد تا در پیشبرد برنامه مورد نظر شریک باش</w:t>
+      </w:r>
+      <w:r>
+        <w:rPr>
+          <w:rFonts w:hint="cs"/>
+          <w:rtl/>
+        </w:rPr>
+        <w:t>د.</w:t>
+      </w:r>
+    </w:p>
+    <w:p>
+      <w:pPr>
+        <w:pStyle w:val="Heading2"/>
+        <w:rPr>
+          <w:rtl/>
+        </w:rPr>
+      </w:pPr>
+      <w:r>
+        <w:rPr>
+          <w:rFonts w:hint="cs"/>
+          <w:rtl/>
+        </w:rPr>
+        <w:t xml:space="preserve">نمای </w:t>
+      </w:r>
+      <w:r>
+        <w:rPr>
+          <w:rFonts w:hint="cs"/>
+          <w:rtl/>
+        </w:rPr>
+        <w:t>امروز</w:t>
       </w:r>
     </w:p>
     <w:p>
@@ -2223,21 +2320,35 @@
           <w:rFonts w:hint="cs"/>
           <w:rtl/>
         </w:rPr>
-        <w:t>بخش برنامه ها</w:t>
-      </w:r>
-    </w:p>
-    <w:p>
-      <w:pPr>
-        <w:rPr>
-          <w:rtl/>
-        </w:rPr>
-      </w:pPr>
-      <w:r>
-        <w:rPr>
-          <w:rFonts w:hint="cs"/>
-          <w:rtl/>
-        </w:rPr>
-        <w:t>در این بخش تمام</w:t>
+        <w:t>برنامه ها</w:t>
+      </w:r>
+    </w:p>
+    <w:p>
+      <w:pPr>
+        <w:rPr>
+          <w:rtl/>
+        </w:rPr>
+      </w:pPr>
+      <w:r>
+        <w:rPr>
+          <w:rFonts w:hint="cs"/>
+          <w:rtl/>
+        </w:rPr>
+        <w:t xml:space="preserve">در این </w:t>
+      </w:r>
+      <w:r>
+        <w:rPr>
+          <w:rFonts w:hint="cs"/>
+          <w:rtl/>
+        </w:rPr>
+        <w:t>صفحه</w:t>
+      </w:r>
+      <w:r>
+        <w:rPr>
+          <w:rFonts w:hint="cs"/>
+          <w:rtl/>
+        </w:rPr>
+        <w:t xml:space="preserve"> تمام</w:t>
       </w:r>
       <w:r>
         <w:rPr>
@@ -2251,6 +2362,20 @@
           <w:rFonts w:hint="cs"/>
           <w:rtl/>
         </w:rPr>
+        <w:t>، پروژه ها</w:t>
+      </w:r>
+      <w:r>
+        <w:rPr>
+          <w:rFonts w:hint="cs"/>
+          <w:rtl/>
+        </w:rPr>
+        <w:t xml:space="preserve"> </w:t>
+      </w:r>
+      <w:r>
+        <w:rPr>
+          <w:rFonts w:hint="cs"/>
+          <w:rtl/>
+        </w:rPr>
         <w:t xml:space="preserve">و دسته بندی ها </w:t>
       </w:r>
       <w:r>
@@ -2314,7 +2439,21 @@
           <w:rFonts w:hint="cs"/>
           <w:rtl/>
         </w:rPr>
-        <w:t xml:space="preserve"> الفبا </w:t>
+        <w:t xml:space="preserve"> الفبا</w:t>
+      </w:r>
+      <w:r>
+        <w:rPr>
+          <w:rFonts w:hint="cs"/>
+          <w:rtl/>
+        </w:rPr>
+        <w:t>،</w:t>
+      </w:r>
+      <w:r>
+        <w:rPr>
+          <w:rFonts w:hint="cs"/>
+          <w:rtl/>
+        </w:rPr>
+        <w:t xml:space="preserve"> </w:t>
       </w:r>
       <w:r>
         <w:rPr>
@@ -2365,6 +2504,7 @@
           <w:rFonts w:hint="cs"/>
           <w:rtl/>
         </w:rPr>
+        <w:lastRenderedPageBreak/>
         <w:t>یادآوری</w:t>
       </w:r>
       <w:r>
@@ -2377,6 +2517,20 @@
     </w:p>
     <w:p>
       <w:pPr>
+        <w:rPr>
+          <w:rtl/>
+        </w:rPr>
+      </w:pPr>
+      <w:r>
+        <w:rPr>
+          <w:rFonts w:hint="cs"/>
+          <w:rtl/>
+        </w:rPr>
+        <w:t>نمایش موارد مهم و برنامه ریزی شده روزهای آینده که باید به آنها توجه بیشتری شود.</w:t>
+      </w:r>
+    </w:p>
+    <w:p>
+      <w:pPr>
         <w:pStyle w:val="Heading2"/>
         <w:rPr>
           <w:rtl/>
@@ -2394,14 +2548,7 @@
           <w:rFonts w:hint="cs"/>
           <w:rtl/>
         </w:rPr>
-        <w:t>ک</w:t>
-      </w:r>
-      <w:r>
-        <w:rPr>
-          <w:rFonts w:hint="cs"/>
-          <w:rtl/>
-        </w:rPr>
-        <w:t>لی و جزئی</w:t>
+        <w:t>ها</w:t>
       </w:r>
     </w:p>
     <w:p>
@@ -2437,13 +2584,79 @@
           <w:rFonts w:hint="cs"/>
           <w:rtl/>
         </w:rPr>
-        <w:lastRenderedPageBreak/>
-        <w:t>گزارش امروز</w:t>
+        <w:t>تقویم</w:t>
+      </w:r>
+    </w:p>
+    <w:p>
+      <w:pPr>
+        <w:rPr>
+          <w:rtl/>
+        </w:rPr>
+      </w:pPr>
+      <w:r>
+        <w:rPr>
+          <w:rFonts w:hint="cs"/>
+          <w:rtl/>
+        </w:rPr>
+        <w:t xml:space="preserve">نمایش بصورت هفتگی، ماهانه و سالانه. روزهای هفته بر اساس کارهای برنامه ریزی شده ای که به انجام رسیدند رنگ مخصوصی به خود خواهند گرفت. هرچه آن روز، هفته و یا ماه پررنگتر، پربارتر از </w:t>
+      </w:r>
+      <w:r>
+        <w:rPr>
+          <w:rFonts w:hint="cs"/>
+          <w:rtl/>
+        </w:rPr>
+        <w:t xml:space="preserve">نظر </w:t>
+      </w:r>
+      <w:r>
+        <w:rPr>
+          <w:rFonts w:hint="cs"/>
+          <w:rtl/>
+        </w:rPr>
+        <w:t>بازده کار</w:t>
+      </w:r>
+      <w:r>
+        <w:rPr>
+          <w:rFonts w:hint="cs"/>
+          <w:rtl/>
+        </w:rPr>
+        <w:t>ی</w:t>
       </w:r>
     </w:p>
     <w:p>
       <w:pPr>
         <w:pStyle w:val="Heading2"/>
+        <w:rPr>
+          <w:rtl/>
+        </w:rPr>
+      </w:pPr>
+      <w:r>
+        <w:rPr>
+          <w:rFonts w:hint="cs"/>
+          <w:rtl/>
+        </w:rPr>
+        <w:t>انجام شده ها</w:t>
+      </w:r>
+    </w:p>
+    <w:p>
+      <w:pPr>
+        <w:rPr>
+          <w:rtl/>
+        </w:rPr>
+      </w:pPr>
+      <w:r>
+        <w:rPr>
+          <w:rFonts w:hint="cs"/>
+          <w:rtl/>
+        </w:rPr>
+        <w:t>کارهای و برنامه هایی که به سرانجام رسیده اند و دیگر نیازی به وجودشان در لیست کارهای مورد برنامه ریزی نمیباشد در این صفحه نمایش داده خواهند شد.</w:t>
+      </w:r>
+    </w:p>
+    <w:p>
+      <w:pPr>
+        <w:pStyle w:val="Heading2"/>
+        <w:rPr>
+          <w:rtl/>
+        </w:rPr>
       </w:pPr>
       <w:r>
         <w:rPr>
@@ -2451,6 +2664,41 @@
           <w:rtl/>
         </w:rPr>
         <w:t>تنظیمات</w:t>
+      </w:r>
+    </w:p>
+    <w:p>
+      <w:pPr>
+        <w:rPr>
+          <w:rFonts w:ascii="Cambria" w:hAnsi="Cambria" w:cstheme="minorBidi" w:hint="cs"/>
+          <w:rtl/>
+        </w:rPr>
+      </w:pPr>
+      <w:r>
+        <w:rPr>
+          <w:rFonts w:hint="cs"/>
+          <w:rtl/>
+        </w:rPr>
+        <w:t xml:space="preserve">دربرگیرنده : تغییر تم، بکاپ گیری از دادها، گرفتن خروجی بصورت فایل های </w:t>
+      </w:r>
+      <w:r>
+        <w:t>PDF</w:t>
+      </w:r>
+      <w:r>
+        <w:rPr>
+          <w:rFonts w:hint="cs"/>
+          <w:rtl/>
+        </w:rPr>
+        <w:t xml:space="preserve"> و </w:t>
+      </w:r>
+      <w:r>
+        <w:t>Excel</w:t>
+      </w:r>
+      <w:r>
+        <w:rPr>
+          <w:rFonts w:hint="cs"/>
+          <w:rtl/>
+        </w:rPr>
+        <w:t xml:space="preserve"> و ...</w:t>
       </w:r>
     </w:p>
     <w:p>
@@ -2671,6 +2919,7 @@
           <w:rFonts w:hint="cs"/>
           <w:rtl/>
         </w:rPr>
+        <w:lastRenderedPageBreak/>
         <w:t xml:space="preserve">صف پیاده سازی ویژگی های کاربردی </w:t>
       </w:r>
       <w:r>
@@ -2807,14 +3056,7 @@
           <w:rFonts w:hint="cs"/>
           <w:rtl/>
         </w:rPr>
-        <w:t xml:space="preserve">پیاده سازی </w:t>
-      </w:r>
-      <w:r>
-        <w:rPr>
-          <w:rFonts w:hint="cs"/>
-          <w:rtl/>
-        </w:rPr>
-        <w:t>برگه</w:t>
+        <w:t>پیاده سازی برگه</w:t>
       </w:r>
       <w:r>
         <w:rPr>
@@ -2876,14 +3118,7 @@
           <w:rFonts w:hint="cs"/>
           <w:rtl/>
         </w:rPr>
-        <w:t xml:space="preserve">برگه </w:t>
-      </w:r>
-      <w:r>
-        <w:rPr>
-          <w:rFonts w:hint="cs"/>
-          <w:rtl/>
-        </w:rPr>
-        <w:t>تنظیمات</w:t>
+        <w:t>برگه تنظیمات</w:t>
       </w:r>
     </w:p>
     <w:p>
@@ -3032,7 +3267,6 @@
           <w:rFonts w:hint="cs"/>
           <w:rtl/>
         </w:rPr>
-        <w:lastRenderedPageBreak/>
         <w:t xml:space="preserve">صف پیاده سازی ویژگی های کاربردی </w:t>
       </w:r>
       <w:r>
@@ -3299,6 +3533,7 @@
           <w:rFonts w:hint="cs"/>
           <w:rtl/>
         </w:rPr>
+        <w:lastRenderedPageBreak/>
         <w:t xml:space="preserve">صف پیاده سازی ویژگی های کاربردی </w:t>
       </w:r>
       <w:r>
@@ -3599,7 +3834,6 @@
           <w:rFonts w:hint="cs"/>
           <w:rtl/>
         </w:rPr>
-        <w:lastRenderedPageBreak/>
         <w:t>مهندسی نرم افزار سامانه</w:t>
       </w:r>
       <w:r>
@@ -3668,438 +3902,200 @@
     </w:p>
     <w:p>
       <w:pPr>
+        <w:pStyle w:val="Heading5"/>
+        <w:bidi w:val="0"/>
+      </w:pPr>
+      <w:r>
+        <w:t>int</w:t>
+      </w:r>
+      <w:r>
+        <w:t xml:space="preserve"> </w:t>
+      </w:r>
+      <w:r>
+        <w:t>userId</w:t>
+      </w:r>
+    </w:p>
+    <w:p>
+      <w:pPr>
+        <w:pStyle w:val="Heading5"/>
+        <w:bidi w:val="0"/>
+      </w:pPr>
+      <w:r>
+        <w:t xml:space="preserve">String </w:t>
+      </w:r>
+      <w:r>
+        <w:rPr>
+          <w:rFonts w:ascii="Cambria" w:hAnsi="Cambria"/>
+        </w:rPr>
+        <w:t>userName</w:t>
+      </w:r>
+    </w:p>
+    <w:p>
+      <w:pPr>
+        <w:pStyle w:val="Heading5"/>
+        <w:bidi w:val="0"/>
+      </w:pPr>
+      <w:r>
+        <w:t xml:space="preserve">String </w:t>
+      </w:r>
+      <w:r>
+        <w:t>password</w:t>
+      </w:r>
+    </w:p>
+    <w:p>
+      <w:pPr>
+        <w:pStyle w:val="Heading5"/>
+        <w:bidi w:val="0"/>
+      </w:pPr>
+      <w:r>
+        <w:t>String firstName</w:t>
+      </w:r>
+    </w:p>
+    <w:p>
+      <w:pPr>
+        <w:pStyle w:val="Heading5"/>
+        <w:bidi w:val="0"/>
+      </w:pPr>
+      <w:r>
+        <w:t>String lastName</w:t>
+      </w:r>
+    </w:p>
+    <w:p>
+      <w:pPr>
+        <w:pStyle w:val="Heading5"/>
+        <w:bidi w:val="0"/>
+      </w:pPr>
+      <w:r>
+        <w:t>DateTime birthdate</w:t>
+      </w:r>
+    </w:p>
+    <w:p>
+      <w:pPr>
+        <w:pStyle w:val="Heading5"/>
+        <w:bidi w:val="0"/>
+      </w:pPr>
+      <w:r>
+        <w:t>String phoneNumber</w:t>
+      </w:r>
+      <w:r>
+        <w:t xml:space="preserve">  </w:t>
+      </w:r>
+      <w:r>
+        <w:t xml:space="preserve"> </w:t>
+      </w:r>
+      <w:r>
+        <w:sym w:font="Wingdings" w:char="F0E0"/>
+      </w:r>
+      <w:r>
+        <w:t xml:space="preserve"> </w:t>
+      </w:r>
+      <w:r>
+        <w:t xml:space="preserve">  </w:t>
+      </w:r>
+      <w:r>
+        <w:t>+98 903 803</w:t>
+      </w:r>
+      <w:r>
+        <w:rPr>
+          <w:rFonts w:ascii="Times New Roman" w:hAnsi="Times New Roman" w:cs="Times New Roman"/>
+        </w:rPr>
+        <w:t>…</w:t>
+      </w:r>
+      <w:r>
+        <w:t>.</w:t>
+      </w:r>
+    </w:p>
+    <w:p>
+      <w:pPr>
+        <w:pStyle w:val="Heading5"/>
+        <w:bidi w:val="0"/>
+      </w:pPr>
+      <w:r>
+        <w:t>String emailAddress</w:t>
+      </w:r>
+    </w:p>
+    <w:p>
+      <w:pPr>
+        <w:pStyle w:val="Heading5"/>
+        <w:bidi w:val="0"/>
+      </w:pPr>
+      <w:r>
+        <w:t>String profileImageUrl</w:t>
+      </w:r>
+    </w:p>
+    <w:p>
+      <w:pPr>
         <w:pStyle w:val="ListParagraph"/>
-        <w:numPr>
-          <w:ilvl w:val="0"/>
-          <w:numId w:val="23"/>
-        </w:numPr>
-        <w:bidi w:val="0"/>
-        <w:rPr>
-          <w:sz w:val="28"/>
-        </w:rPr>
-      </w:pPr>
-      <w:r>
         <w:rPr>
           <w:rFonts w:ascii="Cambria" w:hAnsi="Cambria"/>
           <w:sz w:val="28"/>
-        </w:rPr>
+          <w:rtl/>
+        </w:rPr>
+      </w:pPr>
+    </w:p>
+    <w:p>
+      <w:pPr>
+        <w:pStyle w:val="Heading4"/>
+        <w:rPr>
+          <w:rtl/>
+        </w:rPr>
+      </w:pPr>
+      <w:r>
+        <w:rPr>
+          <w:rFonts w:ascii="Cambria" w:hAnsi="Cambria"/>
+        </w:rPr>
+        <w:lastRenderedPageBreak/>
+        <w:t>C</w:t>
+      </w:r>
+      <w:r>
+        <w:t>urrentUser</w:t>
+      </w:r>
+      <w:r>
+        <w:rPr>
+          <w:rFonts w:hint="cs"/>
+          <w:rtl/>
+        </w:rPr>
+        <w:t xml:space="preserve"> </w:t>
+      </w:r>
+      <w:r>
+        <w:t xml:space="preserve"> :</w:t>
+      </w:r>
+    </w:p>
+    <w:p>
+      <w:pPr>
+        <w:pStyle w:val="Heading5"/>
+        <w:bidi w:val="0"/>
+      </w:pPr>
+      <w:r>
         <w:t>int</w:t>
       </w:r>
       <w:r>
+        <w:t xml:space="preserve"> userId</w:t>
+      </w:r>
+    </w:p>
+    <w:p>
+      <w:pPr>
+        <w:pStyle w:val="Heading5"/>
+        <w:bidi w:val="0"/>
+      </w:pPr>
+      <w:r>
         <w:rPr>
           <w:rFonts w:ascii="Cambria" w:hAnsi="Cambria"/>
-          <w:sz w:val="28"/>
-        </w:rPr>
-        <w:t xml:space="preserve"> </w:t>
-      </w:r>
-      <w:proofErr w:type="spellStart"/>
+        </w:rPr>
+        <w:t>String userName</w:t>
+      </w:r>
+    </w:p>
+    <w:p>
+      <w:pPr>
+        <w:pStyle w:val="Heading5"/>
+        <w:bidi w:val="0"/>
+      </w:pPr>
       <w:r>
         <w:rPr>
           <w:rFonts w:ascii="Cambria" w:hAnsi="Cambria"/>
-          <w:sz w:val="28"/>
-        </w:rPr>
-        <w:t>userId</w:t>
-      </w:r>
-      <w:proofErr w:type="spellEnd"/>
-    </w:p>
-    <w:p>
-      <w:pPr>
-        <w:pStyle w:val="ListParagraph"/>
-        <w:numPr>
-          <w:ilvl w:val="0"/>
-          <w:numId w:val="23"/>
-        </w:numPr>
-        <w:bidi w:val="0"/>
-        <w:rPr>
-          <w:sz w:val="28"/>
-        </w:rPr>
-      </w:pPr>
-      <w:r>
-        <w:rPr>
-          <w:sz w:val="28"/>
-        </w:rPr>
-        <w:t xml:space="preserve">String </w:t>
-      </w:r>
-      <w:proofErr w:type="spellStart"/>
-      <w:r>
-        <w:rPr>
-          <w:rFonts w:ascii="Cambria" w:hAnsi="Cambria"/>
-          <w:sz w:val="28"/>
-        </w:rPr>
-        <w:t>userName</w:t>
-      </w:r>
-      <w:proofErr w:type="spellEnd"/>
-    </w:p>
-    <w:p>
-      <w:pPr>
-        <w:pStyle w:val="ListParagraph"/>
-        <w:numPr>
-          <w:ilvl w:val="0"/>
-          <w:numId w:val="23"/>
-        </w:numPr>
-        <w:bidi w:val="0"/>
-        <w:rPr>
-          <w:sz w:val="28"/>
-        </w:rPr>
-      </w:pPr>
-      <w:r>
-        <w:rPr>
-          <w:sz w:val="28"/>
-        </w:rPr>
-        <w:t xml:space="preserve">String </w:t>
-      </w:r>
-      <w:r>
-        <w:rPr>
-          <w:sz w:val="28"/>
-        </w:rPr>
-        <w:t>password</w:t>
-      </w:r>
-    </w:p>
-    <w:p>
-      <w:pPr>
-        <w:pStyle w:val="ListParagraph"/>
-        <w:numPr>
-          <w:ilvl w:val="0"/>
-          <w:numId w:val="23"/>
-        </w:numPr>
-        <w:bidi w:val="0"/>
-        <w:rPr>
-          <w:sz w:val="28"/>
-        </w:rPr>
-      </w:pPr>
-      <w:r>
-        <w:rPr>
-          <w:rFonts w:ascii="Cambria" w:hAnsi="Cambria"/>
-          <w:sz w:val="28"/>
-        </w:rPr>
-        <w:t xml:space="preserve">String </w:t>
-      </w:r>
-      <w:proofErr w:type="spellStart"/>
-      <w:r>
-        <w:rPr>
-          <w:rFonts w:ascii="Cambria" w:hAnsi="Cambria"/>
-          <w:sz w:val="28"/>
-        </w:rPr>
-        <w:t>firstName</w:t>
-      </w:r>
-      <w:proofErr w:type="spellEnd"/>
-    </w:p>
-    <w:p>
-      <w:pPr>
-        <w:pStyle w:val="ListParagraph"/>
-        <w:numPr>
-          <w:ilvl w:val="0"/>
-          <w:numId w:val="23"/>
-        </w:numPr>
-        <w:bidi w:val="0"/>
-        <w:rPr>
-          <w:sz w:val="28"/>
-        </w:rPr>
-      </w:pPr>
-      <w:r>
-        <w:rPr>
-          <w:rFonts w:ascii="Cambria" w:hAnsi="Cambria"/>
-          <w:sz w:val="28"/>
-        </w:rPr>
-        <w:t xml:space="preserve">String </w:t>
-      </w:r>
-      <w:proofErr w:type="spellStart"/>
-      <w:r>
-        <w:rPr>
-          <w:rFonts w:ascii="Cambria" w:hAnsi="Cambria"/>
-          <w:sz w:val="28"/>
-        </w:rPr>
-        <w:t>lastName</w:t>
-      </w:r>
-      <w:proofErr w:type="spellEnd"/>
-    </w:p>
-    <w:p>
-      <w:pPr>
-        <w:pStyle w:val="ListParagraph"/>
-        <w:numPr>
-          <w:ilvl w:val="0"/>
-          <w:numId w:val="23"/>
-        </w:numPr>
-        <w:bidi w:val="0"/>
-        <w:rPr>
-          <w:sz w:val="28"/>
-        </w:rPr>
-      </w:pPr>
-      <w:proofErr w:type="spellStart"/>
-      <w:r>
-        <w:rPr>
-          <w:rFonts w:ascii="Cambria" w:hAnsi="Cambria"/>
-          <w:sz w:val="28"/>
-        </w:rPr>
-        <w:t>DateTime</w:t>
-      </w:r>
-      <w:proofErr w:type="spellEnd"/>
-      <w:r>
-        <w:rPr>
-          <w:rFonts w:ascii="Cambria" w:hAnsi="Cambria"/>
-          <w:sz w:val="28"/>
-        </w:rPr>
-        <w:t xml:space="preserve"> birthdate</w:t>
-      </w:r>
-    </w:p>
-    <w:p>
-      <w:pPr>
-        <w:pStyle w:val="ListParagraph"/>
-        <w:numPr>
-          <w:ilvl w:val="0"/>
-          <w:numId w:val="23"/>
-        </w:numPr>
-        <w:bidi w:val="0"/>
-        <w:rPr>
-          <w:sz w:val="28"/>
-        </w:rPr>
-      </w:pPr>
-      <w:r>
-        <w:rPr>
-          <w:rFonts w:ascii="Cambria" w:hAnsi="Cambria"/>
-          <w:sz w:val="28"/>
-        </w:rPr>
-        <w:t xml:space="preserve">String </w:t>
-      </w:r>
-      <w:proofErr w:type="spellStart"/>
-      <w:r>
-        <w:rPr>
-          <w:rFonts w:ascii="Cambria" w:hAnsi="Cambria"/>
-          <w:sz w:val="28"/>
-        </w:rPr>
-        <w:t>phoneNumber</w:t>
-      </w:r>
-      <w:proofErr w:type="spellEnd"/>
-      <w:r>
-        <w:rPr>
-          <w:rFonts w:ascii="Cambria" w:hAnsi="Cambria"/>
-          <w:sz w:val="28"/>
-        </w:rPr>
-        <w:t xml:space="preserve">  </w:t>
-      </w:r>
-      <w:r>
-        <w:rPr>
-          <w:rFonts w:ascii="Cambria" w:hAnsi="Cambria"/>
-          <w:sz w:val="28"/>
-        </w:rPr>
-        <w:t xml:space="preserve"> </w:t>
-      </w:r>
-      <w:r>
-        <w:rPr>
-          <w:rFonts w:ascii="Cambria" w:hAnsi="Cambria"/>
-          <w:sz w:val="28"/>
-        </w:rPr>
-        <w:sym w:font="Wingdings" w:char="F0E0"/>
-      </w:r>
-      <w:r>
-        <w:rPr>
-          <w:rFonts w:ascii="Cambria" w:hAnsi="Cambria"/>
-          <w:sz w:val="28"/>
-        </w:rPr>
-        <w:t xml:space="preserve"> </w:t>
-      </w:r>
-      <w:r>
-        <w:rPr>
-          <w:rFonts w:ascii="Cambria" w:hAnsi="Cambria"/>
-          <w:sz w:val="28"/>
-        </w:rPr>
-        <w:t xml:space="preserve">  </w:t>
-      </w:r>
-      <w:r>
-        <w:rPr>
-          <w:rFonts w:ascii="Cambria" w:hAnsi="Cambria"/>
-          <w:sz w:val="28"/>
-        </w:rPr>
-        <w:t>+98 903 803….</w:t>
-      </w:r>
-    </w:p>
-    <w:p>
-      <w:pPr>
-        <w:pStyle w:val="ListParagraph"/>
-        <w:numPr>
-          <w:ilvl w:val="0"/>
-          <w:numId w:val="23"/>
-        </w:numPr>
-        <w:bidi w:val="0"/>
-        <w:rPr>
-          <w:sz w:val="28"/>
-        </w:rPr>
-      </w:pPr>
-      <w:r>
-        <w:rPr>
-          <w:rFonts w:ascii="Cambria" w:hAnsi="Cambria"/>
-          <w:sz w:val="28"/>
-        </w:rPr>
-        <w:t xml:space="preserve">String </w:t>
-      </w:r>
-      <w:proofErr w:type="spellStart"/>
-      <w:r>
-        <w:rPr>
-          <w:rFonts w:ascii="Cambria" w:hAnsi="Cambria"/>
-          <w:sz w:val="28"/>
-        </w:rPr>
-        <w:t>emailAddress</w:t>
-      </w:r>
-      <w:proofErr w:type="spellEnd"/>
-    </w:p>
-    <w:p>
-      <w:pPr>
-        <w:pStyle w:val="ListParagraph"/>
-        <w:numPr>
-          <w:ilvl w:val="0"/>
-          <w:numId w:val="23"/>
-        </w:numPr>
-        <w:bidi w:val="0"/>
-        <w:rPr>
-          <w:sz w:val="28"/>
-        </w:rPr>
-      </w:pPr>
-      <w:r>
-        <w:rPr>
-          <w:rFonts w:ascii="Cambria" w:hAnsi="Cambria"/>
-          <w:sz w:val="28"/>
-        </w:rPr>
-        <w:t xml:space="preserve">String </w:t>
-      </w:r>
-      <w:proofErr w:type="spellStart"/>
-      <w:r>
-        <w:rPr>
-          <w:rFonts w:ascii="Cambria" w:hAnsi="Cambria"/>
-          <w:sz w:val="28"/>
-        </w:rPr>
-        <w:t>profileImageUrl</w:t>
-      </w:r>
-      <w:proofErr w:type="spellEnd"/>
-    </w:p>
-    <w:p>
-      <w:pPr>
-        <w:pStyle w:val="ListParagraph"/>
-        <w:rPr>
-          <w:rFonts w:ascii="Cambria" w:hAnsi="Cambria"/>
-          <w:sz w:val="28"/>
-          <w:rtl/>
-        </w:rPr>
-      </w:pPr>
-    </w:p>
-    <w:p>
-      <w:pPr>
-        <w:pStyle w:val="Heading4"/>
-        <w:rPr>
-          <w:rtl/>
-        </w:rPr>
-      </w:pPr>
-      <w:proofErr w:type="spellStart"/>
-      <w:r>
-        <w:rPr>
-          <w:rFonts w:ascii="Cambria" w:hAnsi="Cambria"/>
-        </w:rPr>
-        <w:t>C</w:t>
-      </w:r>
-      <w:r>
-        <w:t>urrentUser</w:t>
-      </w:r>
-      <w:proofErr w:type="spellEnd"/>
-      <w:r>
-        <w:rPr>
-          <w:rFonts w:hint="cs"/>
-          <w:rtl/>
-        </w:rPr>
-        <w:t xml:space="preserve"> </w:t>
-      </w:r>
-      <w:r>
-        <w:t xml:space="preserve"> :</w:t>
-      </w:r>
-    </w:p>
-    <w:p>
-      <w:pPr>
-        <w:pStyle w:val="ListParagraph"/>
-        <w:numPr>
-          <w:ilvl w:val="0"/>
-          <w:numId w:val="23"/>
-        </w:numPr>
-        <w:bidi w:val="0"/>
-        <w:rPr>
-          <w:sz w:val="28"/>
-        </w:rPr>
-      </w:pPr>
-      <w:r>
-        <w:rPr>
-          <w:sz w:val="28"/>
-        </w:rPr>
-        <w:t>int</w:t>
-      </w:r>
-      <w:r>
-        <w:rPr>
-          <w:sz w:val="28"/>
-        </w:rPr>
-        <w:t xml:space="preserve"> </w:t>
-      </w:r>
-      <w:proofErr w:type="spellStart"/>
-      <w:r>
-        <w:rPr>
-          <w:sz w:val="28"/>
-        </w:rPr>
-        <w:t>userId</w:t>
-      </w:r>
-      <w:proofErr w:type="spellEnd"/>
-    </w:p>
-    <w:p>
-      <w:pPr>
-        <w:pStyle w:val="ListParagraph"/>
-        <w:numPr>
-          <w:ilvl w:val="0"/>
-          <w:numId w:val="23"/>
-        </w:numPr>
-        <w:bidi w:val="0"/>
-        <w:rPr>
-          <w:sz w:val="28"/>
-        </w:rPr>
-      </w:pPr>
-      <w:r>
-        <w:rPr>
-          <w:rFonts w:ascii="Cambria" w:hAnsi="Cambria"/>
-          <w:sz w:val="28"/>
-        </w:rPr>
-        <w:t xml:space="preserve">String </w:t>
-      </w:r>
-      <w:proofErr w:type="spellStart"/>
-      <w:r>
-        <w:rPr>
-          <w:rFonts w:ascii="Cambria" w:hAnsi="Cambria"/>
-          <w:sz w:val="28"/>
-        </w:rPr>
-        <w:t>userName</w:t>
-      </w:r>
-      <w:proofErr w:type="spellEnd"/>
-    </w:p>
-    <w:p>
-      <w:pPr>
-        <w:pStyle w:val="ListParagraph"/>
-        <w:numPr>
-          <w:ilvl w:val="0"/>
-          <w:numId w:val="23"/>
-        </w:numPr>
-        <w:bidi w:val="0"/>
-        <w:rPr>
-          <w:sz w:val="28"/>
-        </w:rPr>
-      </w:pPr>
-      <w:r>
-        <w:rPr>
-          <w:rFonts w:ascii="Cambria" w:hAnsi="Cambria"/>
-          <w:sz w:val="28"/>
-        </w:rPr>
-        <w:t xml:space="preserve">String </w:t>
-      </w:r>
-      <w:proofErr w:type="spellStart"/>
-      <w:r>
-        <w:rPr>
-          <w:rFonts w:ascii="Cambria" w:hAnsi="Cambria"/>
-          <w:sz w:val="28"/>
-        </w:rPr>
-        <w:t>enteredPassword</w:t>
-      </w:r>
-      <w:proofErr w:type="spellEnd"/>
+        </w:rPr>
+        <w:t>String enteredPassword</w:t>
+      </w:r>
     </w:p>
     <w:sectPr>
       <w:pgSz w:w="12240" w:h="15840"/>
@@ -4779,18 +4775,18 @@
   <w:abstractNum w:abstractNumId="6" w15:restartNumberingAfterBreak="0">
     <w:nsid w:val="38E441FD"/>
     <w:multiLevelType w:val="multilevel"/>
-    <w:tmpl w:val="50FAEFEC"/>
+    <w:tmpl w:val="12104BA0"/>
     <w:lvl w:ilvl="0">
       <w:start w:val="1"/>
-      <w:numFmt w:val="decimal"/>
+      <w:numFmt w:val="bullet"/>
       <w:pStyle w:val="Heading6"/>
-      <w:lvlText w:val="%1."/>
-      <w:lvlJc w:val="right"/>
-      <w:pPr>
-        <w:ind w:left="360" w:hanging="360"/>
+      <w:lvlText w:val=""/>
+      <w:lvlJc w:val="left"/>
+      <w:pPr>
+        <w:ind w:left="720" w:hanging="360"/>
       </w:pPr>
       <w:rPr>
-        <w:rFonts w:hint="default"/>
+        <w:rFonts w:ascii="Wingdings" w:hAnsi="Wingdings" w:hint="default"/>
         <w:b/>
         <w:sz w:val="36"/>
       </w:rPr>
@@ -4801,7 +4797,7 @@
       <w:lvlText w:val="%1.%2."/>
       <w:lvlJc w:val="left"/>
       <w:pPr>
-        <w:ind w:left="792" w:hanging="432"/>
+        <w:ind w:left="1152" w:hanging="432"/>
       </w:pPr>
       <w:rPr>
         <w:rFonts w:hint="default"/>
@@ -4813,7 +4809,7 @@
       <w:lvlText w:val="%1.%2.%3."/>
       <w:lvlJc w:val="left"/>
       <w:pPr>
-        <w:ind w:left="1224" w:hanging="504"/>
+        <w:ind w:left="1584" w:hanging="504"/>
       </w:pPr>
       <w:rPr>
         <w:rFonts w:hint="default"/>
@@ -4825,7 +4821,7 @@
       <w:lvlText w:val="%1.%2.%3.%4."/>
       <w:lvlJc w:val="left"/>
       <w:pPr>
-        <w:ind w:left="1728" w:hanging="648"/>
+        <w:ind w:left="2088" w:hanging="648"/>
       </w:pPr>
       <w:rPr>
         <w:rFonts w:hint="default"/>
@@ -4837,7 +4833,7 @@
       <w:lvlText w:val="%1.%2.%3.%4.%5."/>
       <w:lvlJc w:val="left"/>
       <w:pPr>
-        <w:ind w:left="2232" w:hanging="792"/>
+        <w:ind w:left="2592" w:hanging="792"/>
       </w:pPr>
       <w:rPr>
         <w:rFonts w:hint="default"/>
@@ -4849,7 +4845,7 @@
       <w:lvlText w:val="%1.%2.%3.%4.%5.%6."/>
       <w:lvlJc w:val="left"/>
       <w:pPr>
-        <w:ind w:left="2736" w:hanging="936"/>
+        <w:ind w:left="3096" w:hanging="936"/>
       </w:pPr>
       <w:rPr>
         <w:rFonts w:hint="default"/>
@@ -4861,7 +4857,7 @@
       <w:lvlText w:val="%1.%2.%3.%4.%5.%6.%7."/>
       <w:lvlJc w:val="left"/>
       <w:pPr>
-        <w:ind w:left="3240" w:hanging="1080"/>
+        <w:ind w:left="3600" w:hanging="1080"/>
       </w:pPr>
       <w:rPr>
         <w:rFonts w:hint="default"/>
@@ -4873,7 +4869,7 @@
       <w:lvlText w:val="%1.%2.%3.%4.%5.%6.%7.%8."/>
       <w:lvlJc w:val="left"/>
       <w:pPr>
-        <w:ind w:left="3744" w:hanging="1224"/>
+        <w:ind w:left="4104" w:hanging="1224"/>
       </w:pPr>
       <w:rPr>
         <w:rFonts w:hint="default"/>
@@ -4885,7 +4881,7 @@
       <w:lvlText w:val="%1.%2.%3.%4.%5.%6.%7.%8.%9."/>
       <w:lvlJc w:val="left"/>
       <w:pPr>
-        <w:ind w:left="4320" w:hanging="1440"/>
+        <w:ind w:left="4680" w:hanging="1440"/>
       </w:pPr>
       <w:rPr>
         <w:rFonts w:hint="default"/>
@@ -5792,7 +5788,7 @@
         <w:rFonts w:ascii="Symbol" w:hAnsi="Symbol" w:hint="default"/>
       </w:rPr>
     </w:lvl>
-    <w:lvl w:ilvl="1" w:tplc="04090003" w:tentative="1">
+    <w:lvl w:ilvl="1" w:tplc="04090003">
       <w:start w:val="1"/>
       <w:numFmt w:val="bullet"/>
       <w:lvlText w:val="o"/>
@@ -6645,26 +6641,26 @@
   <w:style w:type="paragraph" w:styleId="Heading6">
     <w:name w:val="heading 6"/>
     <w:basedOn w:val="Normal"/>
-    <w:next w:val="Normal"/>
     <w:link w:val="Heading6Char"/>
     <w:autoRedefine/>
     <w:uiPriority w:val="9"/>
     <w:unhideWhenUsed/>
     <w:qFormat/>
-    <w:rsid w:val="00A61616"/>
+    <w:rsid w:val="00C27207"/>
     <w:pPr>
       <w:keepNext/>
       <w:keepLines/>
       <w:numPr>
         <w:numId w:val="6"/>
       </w:numPr>
+      <w:bidi w:val="0"/>
       <w:spacing w:before="40" w:after="0"/>
       <w:outlineLvl w:val="5"/>
     </w:pPr>
     <w:rPr>
       <w:rFonts w:eastAsiaTheme="majorEastAsia"/>
-      <w:color w:val="4472C4" w:themeColor="accent1"/>
-      <w:sz w:val="32"/>
+      <w:color w:val="auto"/>
+      <w:sz w:val="28"/>
       <w:szCs w:val="32"/>
     </w:rPr>
   </w:style>
@@ -6693,6 +6689,7 @@
   <w:style w:type="character" w:default="1" w:styleId="DefaultParagraphFont">
     <w:name w:val="Default Paragraph Font"/>
     <w:uiPriority w:val="1"/>
+    <w:semiHidden/>
     <w:unhideWhenUsed/>
   </w:style>
   <w:style w:type="table" w:default="1" w:styleId="TableNormal">
@@ -6831,11 +6828,10 @@
     <w:basedOn w:val="DefaultParagraphFont"/>
     <w:link w:val="Heading6"/>
     <w:uiPriority w:val="9"/>
-    <w:rsid w:val="00A61616"/>
+    <w:rsid w:val="00C27207"/>
     <w:rPr>
       <w:rFonts w:ascii="W_yekan" w:eastAsiaTheme="majorEastAsia" w:hAnsi="W_yekan" w:cs="W_yekan"/>
-      <w:color w:val="4472C4" w:themeColor="accent1"/>
-      <w:sz w:val="32"/>
+      <w:sz w:val="28"/>
       <w:szCs w:val="32"/>
       <w:lang w:bidi="fa-IR"/>
     </w:rPr>

</xml_diff>

<commit_message>
Tag and Task models, Navbar
</commit_message>
<xml_diff>
--- a/Documentation/Zaman - Scenario.docx
+++ b/Documentation/Zaman - Scenario.docx
@@ -1199,7 +1199,6 @@
       <w:r>
         <w:rPr>
           <w:rStyle w:val="Heading5Char"/>
-          <w:rFonts w:cs="W_yekan"/>
           <w:rtl/>
         </w:rPr>
         <w:t>نکته</w:t>
@@ -1207,7 +1206,7 @@
       <w:r>
         <w:rPr>
           <w:rStyle w:val="Heading5Char"/>
-          <w:rFonts w:cs="W_yekan" w:hint="cs"/>
+          <w:rFonts w:hint="cs"/>
           <w:rtl/>
         </w:rPr>
         <w:t xml:space="preserve"> : بطور پیش فرض، روزهای کاری</w:t>
@@ -1215,7 +1214,7 @@
       <w:r>
         <w:rPr>
           <w:rStyle w:val="Heading5Char"/>
-          <w:rFonts w:cs="W_yekan" w:hint="cs"/>
+          <w:rFonts w:hint="cs"/>
           <w:rtl/>
         </w:rPr>
         <w:t xml:space="preserve"> </w:t>
@@ -1223,7 +1222,7 @@
       <w:r>
         <w:rPr>
           <w:rStyle w:val="Heading5Char"/>
-          <w:rFonts w:cs="W_yekan" w:hint="cs"/>
+          <w:rFonts w:hint="cs"/>
           <w:rtl/>
         </w:rPr>
         <w:t>: شنبه تا پنج شنبه ، و ساعت های کاری : 8 تا 13 و 17 تا 21 میباشد.</w:t>
@@ -2590,7 +2589,7 @@
     <w:p>
       <w:pPr>
         <w:rPr>
-          <w:rtl/>
+          <w:rFonts w:ascii="Cambria" w:hAnsi="Cambria" w:cstheme="minorBidi"/>
         </w:rPr>
       </w:pPr>
       <w:r>
@@ -2621,6 +2620,13 @@
         </w:rPr>
         <w:t>ی</w:t>
       </w:r>
+      <w:r>
+        <w:rPr>
+          <w:rFonts w:hint="cs"/>
+          <w:rtl/>
+        </w:rPr>
+        <w:t xml:space="preserve"> و یا شلوغتر از نظر میزان و تعداد کارهای برنامه ریزی شده برای آن روز و یا مدت خاص</w:t>
+      </w:r>
     </w:p>
     <w:p>
       <w:pPr>
@@ -2669,7 +2675,7 @@
     <w:p>
       <w:pPr>
         <w:rPr>
-          <w:rFonts w:ascii="Cambria" w:hAnsi="Cambria" w:cstheme="minorBidi" w:hint="cs"/>
+          <w:rFonts w:ascii="Cambria" w:hAnsi="Cambria" w:cstheme="minorBidi"/>
           <w:rtl/>
         </w:rPr>
       </w:pPr>
@@ -3873,14 +3879,8 @@
     <w:p>
       <w:pPr>
         <w:pStyle w:val="Heading4"/>
-        <w:rPr>
-          <w:rtl/>
-        </w:rPr>
-      </w:pPr>
-      <w:r>
-        <w:rPr>
-          <w:rFonts w:ascii="Cambria" w:hAnsi="Cambria"/>
-        </w:rPr>
+      </w:pPr>
+      <w:r>
         <w:t>U</w:t>
       </w:r>
       <w:r>
@@ -3891,7 +3891,6 @@
       </w:r>
       <w:r>
         <w:rPr>
-          <w:rFonts w:hint="cs"/>
           <w:rtl/>
         </w:rPr>
         <w:t xml:space="preserve"> </w:t>
@@ -3899,136 +3898,135 @@
       <w:r>
         <w:t xml:space="preserve"> :</w:t>
       </w:r>
+      <w:r>
+        <w:rPr>
+          <w:rtl/>
+        </w:rPr>
+        <w:t xml:space="preserve"> کلاس </w:t>
+      </w:r>
+      <w:r>
+        <w:rPr>
+          <w:rFonts w:hint="cs"/>
+          <w:rtl/>
+        </w:rPr>
+        <w:t>اطالاعات</w:t>
+      </w:r>
+      <w:r>
+        <w:rPr>
+          <w:rtl/>
+        </w:rPr>
+        <w:t xml:space="preserve"> کاربر  </w:t>
+      </w:r>
     </w:p>
     <w:p>
       <w:pPr>
         <w:pStyle w:val="Heading5"/>
+      </w:pPr>
+      <w:r>
+        <w:t>int</w:t>
+      </w:r>
+      <w:r>
+        <w:t xml:space="preserve"> userId</w:t>
+      </w:r>
+    </w:p>
+    <w:p>
+      <w:pPr>
+        <w:pStyle w:val="Heading5"/>
+      </w:pPr>
+      <w:r>
+        <w:t xml:space="preserve">String </w:t>
+      </w:r>
+      <w:r>
+        <w:t>userName</w:t>
+      </w:r>
+    </w:p>
+    <w:p>
+      <w:pPr>
+        <w:pStyle w:val="Heading5"/>
+      </w:pPr>
+      <w:r>
+        <w:t>String password</w:t>
+      </w:r>
+    </w:p>
+    <w:p>
+      <w:pPr>
+        <w:pStyle w:val="Heading5"/>
+      </w:pPr>
+      <w:r>
+        <w:t>String firstName</w:t>
+      </w:r>
+    </w:p>
+    <w:p>
+      <w:pPr>
+        <w:pStyle w:val="Heading5"/>
+      </w:pPr>
+      <w:r>
+        <w:t>String lastName</w:t>
+      </w:r>
+    </w:p>
+    <w:p>
+      <w:pPr>
+        <w:pStyle w:val="Heading5"/>
+      </w:pPr>
+      <w:r>
+        <w:t>DateTime birthdate</w:t>
+      </w:r>
+    </w:p>
+    <w:p>
+      <w:pPr>
+        <w:pStyle w:val="Heading5"/>
+      </w:pPr>
+      <w:r>
+        <w:t>String phoneNumber</w:t>
+      </w:r>
+      <w:r>
+        <w:t xml:space="preserve">  </w:t>
+      </w:r>
+      <w:r>
+        <w:t xml:space="preserve"> </w:t>
+      </w:r>
+      <w:r>
+        <w:sym w:font="Wingdings" w:char="F0E0"/>
+      </w:r>
+      <w:r>
+        <w:t xml:space="preserve"> </w:t>
+      </w:r>
+      <w:r>
+        <w:t xml:space="preserve">  </w:t>
+      </w:r>
+      <w:r>
+        <w:t>+98 903 803</w:t>
+      </w:r>
+      <w:r>
+        <w:rPr>
+          <w:rFonts w:ascii="Times New Roman" w:hAnsi="Times New Roman" w:cs="Times New Roman"/>
+        </w:rPr>
+        <w:t>…</w:t>
+      </w:r>
+      <w:r>
+        <w:t>.</w:t>
+      </w:r>
+    </w:p>
+    <w:p>
+      <w:pPr>
+        <w:pStyle w:val="Heading5"/>
+      </w:pPr>
+      <w:r>
+        <w:t>String emailAddress</w:t>
+      </w:r>
+    </w:p>
+    <w:p>
+      <w:pPr>
+        <w:pStyle w:val="Heading5"/>
+      </w:pPr>
+      <w:r>
+        <w:t>String profileImageUrl</w:t>
+      </w:r>
+    </w:p>
+    <w:p>
+      <w:pPr>
         <w:bidi w:val="0"/>
-      </w:pPr>
-      <w:r>
-        <w:t>int</w:t>
-      </w:r>
-      <w:r>
-        <w:t xml:space="preserve"> </w:t>
-      </w:r>
-      <w:r>
-        <w:t>userId</w:t>
-      </w:r>
-    </w:p>
-    <w:p>
-      <w:pPr>
-        <w:pStyle w:val="Heading5"/>
-        <w:bidi w:val="0"/>
-      </w:pPr>
-      <w:r>
-        <w:t xml:space="preserve">String </w:t>
-      </w:r>
-      <w:r>
-        <w:rPr>
-          <w:rFonts w:ascii="Cambria" w:hAnsi="Cambria"/>
-        </w:rPr>
-        <w:t>userName</w:t>
-      </w:r>
-    </w:p>
-    <w:p>
-      <w:pPr>
-        <w:pStyle w:val="Heading5"/>
-        <w:bidi w:val="0"/>
-      </w:pPr>
-      <w:r>
-        <w:t xml:space="preserve">String </w:t>
-      </w:r>
-      <w:r>
-        <w:t>password</w:t>
-      </w:r>
-    </w:p>
-    <w:p>
-      <w:pPr>
-        <w:pStyle w:val="Heading5"/>
-        <w:bidi w:val="0"/>
-      </w:pPr>
-      <w:r>
-        <w:t>String firstName</w:t>
-      </w:r>
-    </w:p>
-    <w:p>
-      <w:pPr>
-        <w:pStyle w:val="Heading5"/>
-        <w:bidi w:val="0"/>
-      </w:pPr>
-      <w:r>
-        <w:t>String lastName</w:t>
-      </w:r>
-    </w:p>
-    <w:p>
-      <w:pPr>
-        <w:pStyle w:val="Heading5"/>
-        <w:bidi w:val="0"/>
-      </w:pPr>
-      <w:r>
-        <w:t>DateTime birthdate</w:t>
-      </w:r>
-    </w:p>
-    <w:p>
-      <w:pPr>
-        <w:pStyle w:val="Heading5"/>
-        <w:bidi w:val="0"/>
-      </w:pPr>
-      <w:r>
-        <w:t>String phoneNumber</w:t>
-      </w:r>
-      <w:r>
-        <w:t xml:space="preserve">  </w:t>
-      </w:r>
-      <w:r>
-        <w:t xml:space="preserve"> </w:t>
-      </w:r>
-      <w:r>
-        <w:sym w:font="Wingdings" w:char="F0E0"/>
-      </w:r>
-      <w:r>
-        <w:t xml:space="preserve"> </w:t>
-      </w:r>
-      <w:r>
-        <w:t xml:space="preserve">  </w:t>
-      </w:r>
-      <w:r>
-        <w:t>+98 903 803</w:t>
-      </w:r>
-      <w:r>
-        <w:rPr>
-          <w:rFonts w:ascii="Times New Roman" w:hAnsi="Times New Roman" w:cs="Times New Roman"/>
-        </w:rPr>
-        <w:t>…</w:t>
-      </w:r>
-      <w:r>
-        <w:t>.</w:t>
-      </w:r>
-    </w:p>
-    <w:p>
-      <w:pPr>
-        <w:pStyle w:val="Heading5"/>
-        <w:bidi w:val="0"/>
-      </w:pPr>
-      <w:r>
-        <w:t>String emailAddress</w:t>
-      </w:r>
-    </w:p>
-    <w:p>
-      <w:pPr>
-        <w:pStyle w:val="Heading5"/>
-        <w:bidi w:val="0"/>
-      </w:pPr>
-      <w:r>
-        <w:t>String profileImageUrl</w:t>
-      </w:r>
-    </w:p>
-    <w:p>
-      <w:pPr>
-        <w:pStyle w:val="ListParagraph"/>
-        <w:rPr>
-          <w:rFonts w:ascii="Cambria" w:hAnsi="Cambria"/>
-          <w:sz w:val="28"/>
+        <w:rPr>
           <w:rtl/>
         </w:rPr>
       </w:pPr>
@@ -4060,42 +4058,331 @@
       <w:r>
         <w:t xml:space="preserve"> :</w:t>
       </w:r>
+      <w:r>
+        <w:rPr>
+          <w:rFonts w:hint="cs"/>
+          <w:rtl/>
+        </w:rPr>
+        <w:t xml:space="preserve">  کاربر حاضر  </w:t>
+      </w:r>
     </w:p>
     <w:p>
       <w:pPr>
         <w:pStyle w:val="Heading5"/>
+      </w:pPr>
+      <w:r>
+        <w:t>int</w:t>
+      </w:r>
+      <w:r>
+        <w:t xml:space="preserve"> userId</w:t>
+      </w:r>
+    </w:p>
+    <w:p>
+      <w:pPr>
+        <w:pStyle w:val="Heading5"/>
+      </w:pPr>
+      <w:r>
+        <w:t>String userName</w:t>
+      </w:r>
+    </w:p>
+    <w:p>
+      <w:pPr>
+        <w:pStyle w:val="Heading5"/>
+      </w:pPr>
+      <w:r>
+        <w:t>String enteredPassword</w:t>
+      </w:r>
+    </w:p>
+    <w:p>
+      <w:pPr>
         <w:bidi w:val="0"/>
       </w:pPr>
-      <w:r>
+    </w:p>
+    <w:p>
+      <w:pPr>
+        <w:pStyle w:val="Heading4"/>
+        <w:rPr>
+          <w:rFonts w:ascii="Cambria" w:hAnsi="Cambria"/>
+        </w:rPr>
+      </w:pPr>
+      <w:r>
+        <w:rPr>
+          <w:rFonts w:ascii="Cambria" w:hAnsi="Cambria"/>
+        </w:rPr>
+        <w:t>Tag  :</w:t>
+      </w:r>
+    </w:p>
+    <w:p>
+      <w:pPr>
+        <w:pStyle w:val="Heading5"/>
+      </w:pPr>
+      <w:r>
+        <w:t>int tagId</w:t>
+      </w:r>
+    </w:p>
+    <w:p>
+      <w:pPr>
+        <w:pStyle w:val="Heading5"/>
+      </w:pPr>
+      <w:r>
+        <w:rPr>
+          <w:rFonts w:ascii="Cambria" w:hAnsi="Cambria"/>
+        </w:rPr>
+        <w:t>int userId</w:t>
+      </w:r>
+    </w:p>
+    <w:p>
+      <w:pPr>
+        <w:pStyle w:val="Heading5"/>
+        <w:rPr>
+          <w:rFonts w:ascii="Cambria" w:hAnsi="Cambria"/>
+        </w:rPr>
+      </w:pPr>
+      <w:r>
+        <w:rPr>
+          <w:rFonts w:ascii="Cambria" w:hAnsi="Cambria"/>
+        </w:rPr>
+        <w:t>String tagName</w:t>
+      </w:r>
+    </w:p>
+    <w:p>
+      <w:pPr>
+        <w:pStyle w:val="Heading5"/>
+      </w:pPr>
+      <w:r>
+        <w:rPr>
+          <w:rFonts w:ascii="Cambria" w:hAnsi="Cambria"/>
+        </w:rPr>
+        <w:t>String? description</w:t>
+      </w:r>
+    </w:p>
+    <w:p>
+      <w:pPr>
+        <w:pStyle w:val="Heading5"/>
+        <w:rPr>
+          <w:rFonts w:ascii="Cambria" w:hAnsi="Cambria"/>
+        </w:rPr>
+      </w:pPr>
+      <w:r>
+        <w:rPr>
+          <w:rFonts w:ascii="Cambria" w:hAnsi="Cambria"/>
+        </w:rPr>
+        <w:t>Color color</w:t>
+      </w:r>
+    </w:p>
+    <w:p>
+      <w:pPr>
+        <w:pStyle w:val="Heading5"/>
+      </w:pPr>
+      <w:r>
+        <w:t>IconData icon</w:t>
+      </w:r>
+    </w:p>
+    <w:p/>
+    <w:p>
+      <w:pPr>
+        <w:pStyle w:val="Heading4"/>
+        <w:rPr>
+          <w:rtl/>
+        </w:rPr>
+      </w:pPr>
+      <w:r>
+        <w:t xml:space="preserve">Task  : </w:t>
+      </w:r>
+      <w:r>
+        <w:rPr>
+          <w:rFonts w:hint="cs"/>
+          <w:rtl/>
+        </w:rPr>
+        <w:t>کلاس  تعریف کار، برنامه و ...</w:t>
+      </w:r>
+    </w:p>
+    <w:p>
+      <w:pPr>
+        <w:pStyle w:val="Heading5"/>
+      </w:pPr>
+      <w:r>
+        <w:t>int taskId</w:t>
+      </w:r>
+    </w:p>
+    <w:p>
+      <w:pPr>
+        <w:pStyle w:val="Heading5"/>
+        <w:rPr>
+          <w:rFonts w:ascii="Cambria" w:hAnsi="Cambria"/>
+        </w:rPr>
+      </w:pPr>
+      <w:r>
+        <w:rPr>
+          <w:rFonts w:ascii="Cambria" w:hAnsi="Cambria"/>
+        </w:rPr>
         <w:t>int</w:t>
       </w:r>
       <w:r>
-        <w:t xml:space="preserve"> userId</w:t>
+        <w:rPr>
+          <w:rFonts w:ascii="Cambria" w:hAnsi="Cambria"/>
+        </w:rPr>
+        <w:t xml:space="preserve"> creatorId</w:t>
       </w:r>
     </w:p>
     <w:p>
       <w:pPr>
         <w:pStyle w:val="Heading5"/>
-        <w:bidi w:val="0"/>
       </w:pPr>
       <w:r>
         <w:rPr>
           <w:rFonts w:ascii="Cambria" w:hAnsi="Cambria"/>
         </w:rPr>
-        <w:t>String userName</w:t>
+        <w:t xml:space="preserve">List&lt;int&gt; </w:t>
+      </w:r>
+      <w:r>
+        <w:rPr>
+          <w:rFonts w:ascii="Cambria" w:hAnsi="Cambria"/>
+        </w:rPr>
+        <w:t>contributors</w:t>
+      </w:r>
+      <w:r>
+        <w:rPr>
+          <w:rFonts w:ascii="Cambria" w:hAnsi="Cambria"/>
+        </w:rPr>
+        <w:t>Id</w:t>
       </w:r>
     </w:p>
     <w:p>
       <w:pPr>
         <w:pStyle w:val="Heading5"/>
-        <w:bidi w:val="0"/>
-      </w:pPr>
-      <w:r>
+      </w:pPr>
+      <w:r>
+        <w:t>String taskName</w:t>
+      </w:r>
+    </w:p>
+    <w:p>
+      <w:pPr>
+        <w:pStyle w:val="Heading5"/>
         <w:rPr>
           <w:rFonts w:ascii="Cambria" w:hAnsi="Cambria"/>
         </w:rPr>
-        <w:t>String enteredPassword</w:t>
-      </w:r>
+      </w:pPr>
+      <w:r>
+        <w:rPr>
+          <w:rFonts w:ascii="Cambria" w:hAnsi="Cambria"/>
+        </w:rPr>
+        <w:t xml:space="preserve">String? </w:t>
+      </w:r>
+      <w:r>
+        <w:rPr>
+          <w:rFonts w:ascii="Cambria" w:hAnsi="Cambria"/>
+        </w:rPr>
+        <w:t>D</w:t>
+      </w:r>
+      <w:r>
+        <w:rPr>
+          <w:rFonts w:ascii="Cambria" w:hAnsi="Cambria"/>
+        </w:rPr>
+        <w:t>escription</w:t>
+      </w:r>
+    </w:p>
+    <w:p>
+      <w:pPr>
+        <w:pStyle w:val="Heading5"/>
+      </w:pPr>
+      <w:r>
+        <w:rPr>
+          <w:rFonts w:ascii="Cambria" w:hAnsi="Cambria"/>
+        </w:rPr>
+        <w:t>int statusId</w:t>
+      </w:r>
+    </w:p>
+    <w:p>
+      <w:pPr>
+        <w:pStyle w:val="Heading5"/>
+      </w:pPr>
+      <w:r>
+        <w:t>int? parentTaskId</w:t>
+      </w:r>
+    </w:p>
+    <w:p>
+      <w:pPr>
+        <w:pStyle w:val="Heading5"/>
+      </w:pPr>
+      <w:r>
+        <w:t xml:space="preserve">List&lt;int&gt; </w:t>
+      </w:r>
+      <w:r>
+        <w:rPr>
+          <w:rFonts w:cstheme="minorBidi"/>
+        </w:rPr>
+        <w:t>fixedT</w:t>
+      </w:r>
+      <w:r>
+        <w:t>agsId</w:t>
+      </w:r>
+    </w:p>
+    <w:p>
+      <w:pPr>
+        <w:pStyle w:val="Heading5"/>
+      </w:pPr>
+      <w:r>
+        <w:t>DateTime</w:t>
+      </w:r>
+      <w:r>
+        <w:t xml:space="preserve"> </w:t>
+      </w:r>
+      <w:r>
+        <w:rPr>
+          <w:rFonts w:ascii="Cambria" w:hAnsi="Cambria"/>
+        </w:rPr>
+        <w:t>dateCreated</w:t>
+      </w:r>
+    </w:p>
+    <w:p>
+      <w:pPr>
+        <w:pStyle w:val="Heading5"/>
+      </w:pPr>
+      <w:r>
+        <w:t>DateTime</w:t>
+      </w:r>
+      <w:r>
+        <w:t>?</w:t>
+      </w:r>
+      <w:r>
+        <w:t xml:space="preserve"> deadline</w:t>
+      </w:r>
+    </w:p>
+    <w:p>
+      <w:pPr>
+        <w:pStyle w:val="Heading5"/>
+      </w:pPr>
+      <w:r>
+        <w:t>Color color</w:t>
+      </w:r>
+    </w:p>
+    <w:p>
+      <w:pPr>
+        <w:pStyle w:val="Heading5"/>
+      </w:pPr>
+      <w:r>
+        <w:t>IconData icon</w:t>
+      </w:r>
+    </w:p>
+    <w:p>
+      <w:pPr>
+        <w:pStyle w:val="Heading5"/>
+      </w:pPr>
+      <w:r>
+        <w:rPr>
+          <w:rFonts w:ascii="Cambria" w:hAnsi="Cambria" w:cstheme="minorBidi"/>
+        </w:rPr>
+        <w:t>int priority</w:t>
+      </w:r>
+    </w:p>
+    <w:p/>
+    <w:p>
+      <w:pPr>
+        <w:rPr>
+          <w:rtl/>
+        </w:rPr>
+      </w:pPr>
     </w:p>
     <w:sectPr>
       <w:pgSz w:w="12240" w:h="15840"/>
@@ -4891,8 +5178,8 @@
   <w:abstractNum w:abstractNumId="7" w15:restartNumberingAfterBreak="0">
     <w:nsid w:val="40374722"/>
     <w:multiLevelType w:val="hybridMultilevel"/>
-    <w:tmpl w:val="2C7C0830"/>
-    <w:lvl w:ilvl="0" w:tplc="5A888924">
+    <w:tmpl w:val="5DF88664"/>
+    <w:lvl w:ilvl="0" w:tplc="328EC3DC">
       <w:start w:val="1"/>
       <w:numFmt w:val="decimal"/>
       <w:pStyle w:val="Heading4"/>
@@ -5888,8 +6175,8 @@
   <w:abstractNum w:abstractNumId="17" w15:restartNumberingAfterBreak="0">
     <w:nsid w:val="788E36A5"/>
     <w:multiLevelType w:val="hybridMultilevel"/>
-    <w:tmpl w:val="294A43EA"/>
-    <w:lvl w:ilvl="0" w:tplc="1C14931A">
+    <w:tmpl w:val="7A82644E"/>
+    <w:lvl w:ilvl="0" w:tplc="83224AEA">
       <w:start w:val="1"/>
       <w:numFmt w:val="bullet"/>
       <w:pStyle w:val="Heading5"/>
@@ -6597,7 +6884,7 @@
     <w:uiPriority w:val="9"/>
     <w:unhideWhenUsed/>
     <w:qFormat/>
-    <w:rsid w:val="00A627B9"/>
+    <w:rsid w:val="00061FDC"/>
     <w:pPr>
       <w:keepNext/>
       <w:keepLines/>
@@ -6622,18 +6909,19 @@
     <w:uiPriority w:val="9"/>
     <w:unhideWhenUsed/>
     <w:qFormat/>
-    <w:rsid w:val="00294980"/>
+    <w:rsid w:val="00DF50F0"/>
     <w:pPr>
       <w:keepNext/>
       <w:keepLines/>
       <w:numPr>
         <w:numId w:val="22"/>
       </w:numPr>
+      <w:bidi w:val="0"/>
       <w:spacing w:before="40" w:after="0"/>
       <w:outlineLvl w:val="4"/>
     </w:pPr>
     <w:rPr>
-      <w:rFonts w:eastAsiaTheme="majorEastAsia" w:cstheme="majorBidi"/>
+      <w:rFonts w:eastAsiaTheme="majorEastAsia"/>
       <w:color w:val="auto"/>
       <w:sz w:val="28"/>
     </w:rPr>
@@ -6742,7 +7030,7 @@
     <w:name w:val="Heading 4 Char"/>
     <w:link w:val="Heading4"/>
     <w:uiPriority w:val="9"/>
-    <w:rsid w:val="00A627B9"/>
+    <w:rsid w:val="00061FDC"/>
     <w:rPr>
       <w:rFonts w:ascii="W_yekan" w:eastAsia="SimSun" w:hAnsi="W_yekan" w:cs="W_yekan"/>
       <w:color w:val="000000" w:themeColor="text1"/>
@@ -6794,9 +7082,9 @@
     <w:basedOn w:val="DefaultParagraphFont"/>
     <w:link w:val="Heading5"/>
     <w:uiPriority w:val="9"/>
-    <w:rsid w:val="00294980"/>
+    <w:rsid w:val="00DF50F0"/>
     <w:rPr>
-      <w:rFonts w:ascii="W_yekan" w:eastAsiaTheme="majorEastAsia" w:hAnsi="W_yekan" w:cstheme="majorBidi"/>
+      <w:rFonts w:ascii="W_yekan" w:eastAsiaTheme="majorEastAsia" w:hAnsi="W_yekan" w:cs="W_yekan"/>
       <w:sz w:val="28"/>
       <w:szCs w:val="28"/>
       <w:lang w:bidi="fa-IR"/>

</xml_diff>

<commit_message>
More work on models
</commit_message>
<xml_diff>
--- a/Documentation/Zaman - Scenario.docx
+++ b/Documentation/Zaman - Scenario.docx
@@ -2319,7 +2319,14 @@
           <w:rFonts w:hint="cs"/>
           <w:rtl/>
         </w:rPr>
-        <w:t>برنامه ها</w:t>
+        <w:t>برنامه ه</w:t>
+      </w:r>
+      <w:r>
+        <w:rPr>
+          <w:rFonts w:hint="cs"/>
+          <w:rtl/>
+        </w:rPr>
+        <w:t>ای فعال</w:t>
       </w:r>
     </w:p>
     <w:p>
@@ -3926,7 +3933,10 @@
         <w:t>int</w:t>
       </w:r>
       <w:r>
-        <w:t xml:space="preserve"> userId</w:t>
+        <w:t xml:space="preserve"> </w:t>
+      </w:r>
+      <w:r>
+        <w:t>id</w:t>
       </w:r>
     </w:p>
     <w:p>
@@ -3936,15 +3946,20 @@
       <w:r>
         <w:t xml:space="preserve">String </w:t>
       </w:r>
+      <w:proofErr w:type="spellStart"/>
       <w:r>
         <w:t>userName</w:t>
       </w:r>
+      <w:proofErr w:type="spellEnd"/>
     </w:p>
     <w:p>
       <w:pPr>
         <w:pStyle w:val="Heading5"/>
       </w:pPr>
       <w:r>
+        <w:t xml:space="preserve">  </w:t>
+      </w:r>
+      <w:r>
         <w:t>String password</w:t>
       </w:r>
     </w:p>
@@ -3953,23 +3968,38 @@
         <w:pStyle w:val="Heading5"/>
       </w:pPr>
       <w:r>
-        <w:t>String firstName</w:t>
-      </w:r>
+        <w:t xml:space="preserve">String </w:t>
+      </w:r>
+      <w:proofErr w:type="spellStart"/>
+      <w:r>
+        <w:t>firstName</w:t>
+      </w:r>
+      <w:proofErr w:type="spellEnd"/>
     </w:p>
     <w:p>
       <w:pPr>
         <w:pStyle w:val="Heading5"/>
       </w:pPr>
       <w:r>
-        <w:t>String lastName</w:t>
-      </w:r>
+        <w:t xml:space="preserve">String </w:t>
+      </w:r>
+      <w:proofErr w:type="spellStart"/>
+      <w:r>
+        <w:t>lastName</w:t>
+      </w:r>
+      <w:proofErr w:type="spellEnd"/>
     </w:p>
     <w:p>
       <w:pPr>
         <w:pStyle w:val="Heading5"/>
       </w:pPr>
-      <w:r>
-        <w:t>DateTime birthdate</w:t>
+      <w:proofErr w:type="spellStart"/>
+      <w:r>
+        <w:t>DateTime</w:t>
+      </w:r>
+      <w:proofErr w:type="spellEnd"/>
+      <w:r>
+        <w:t xml:space="preserve"> birthdate</w:t>
       </w:r>
     </w:p>
     <w:p>
@@ -3977,8 +4007,13 @@
         <w:pStyle w:val="Heading5"/>
       </w:pPr>
       <w:r>
-        <w:t>String phoneNumber</w:t>
-      </w:r>
+        <w:t xml:space="preserve">String </w:t>
+      </w:r>
+      <w:proofErr w:type="spellStart"/>
+      <w:r>
+        <w:t>phoneNumber</w:t>
+      </w:r>
+      <w:proofErr w:type="spellEnd"/>
       <w:r>
         <w:t xml:space="preserve">  </w:t>
       </w:r>
@@ -4012,16 +4047,26 @@
         <w:pStyle w:val="Heading5"/>
       </w:pPr>
       <w:r>
-        <w:t>String emailAddress</w:t>
-      </w:r>
+        <w:t xml:space="preserve">String </w:t>
+      </w:r>
+      <w:proofErr w:type="spellStart"/>
+      <w:r>
+        <w:t>emailAddress</w:t>
+      </w:r>
+      <w:proofErr w:type="spellEnd"/>
     </w:p>
     <w:p>
       <w:pPr>
         <w:pStyle w:val="Heading5"/>
       </w:pPr>
       <w:r>
-        <w:t>String profileImageUrl</w:t>
-      </w:r>
+        <w:t xml:space="preserve">String </w:t>
+      </w:r>
+      <w:proofErr w:type="spellStart"/>
+      <w:r>
+        <w:t>profileImageUrl</w:t>
+      </w:r>
+      <w:proofErr w:type="spellEnd"/>
     </w:p>
     <w:p>
       <w:pPr>
@@ -4038,16 +4083,15 @@
           <w:rtl/>
         </w:rPr>
       </w:pPr>
-      <w:r>
-        <w:rPr>
-          <w:rFonts w:ascii="Cambria" w:hAnsi="Cambria"/>
-        </w:rPr>
+      <w:proofErr w:type="spellStart"/>
+      <w:r>
         <w:lastRenderedPageBreak/>
         <w:t>C</w:t>
       </w:r>
       <w:r>
         <w:t>urrentUser</w:t>
       </w:r>
+      <w:proofErr w:type="spellEnd"/>
       <w:r>
         <w:rPr>
           <w:rFonts w:hint="cs"/>
@@ -4069,12 +4113,19 @@
     <w:p>
       <w:pPr>
         <w:pStyle w:val="Heading5"/>
+        <w:numPr>
+          <w:ilvl w:val="0"/>
+          <w:numId w:val="27"/>
+        </w:numPr>
       </w:pPr>
       <w:r>
         <w:t>int</w:t>
       </w:r>
       <w:r>
-        <w:t xml:space="preserve"> userId</w:t>
+        <w:t xml:space="preserve"> </w:t>
+      </w:r>
+      <w:r>
+        <w:t>id</w:t>
       </w:r>
     </w:p>
     <w:p>
@@ -4082,16 +4133,26 @@
         <w:pStyle w:val="Heading5"/>
       </w:pPr>
       <w:r>
-        <w:t>String userName</w:t>
-      </w:r>
+        <w:t xml:space="preserve">String </w:t>
+      </w:r>
+      <w:proofErr w:type="spellStart"/>
+      <w:r>
+        <w:t>userName</w:t>
+      </w:r>
+      <w:proofErr w:type="spellEnd"/>
     </w:p>
     <w:p>
       <w:pPr>
         <w:pStyle w:val="Heading5"/>
       </w:pPr>
       <w:r>
-        <w:t>String enteredPassword</w:t>
-      </w:r>
+        <w:t xml:space="preserve">String </w:t>
+      </w:r>
+      <w:proofErr w:type="spellStart"/>
+      <w:r>
+        <w:t>enteredPassword</w:t>
+      </w:r>
+      <w:proofErr w:type="spellEnd"/>
     </w:p>
     <w:p>
       <w:pPr>
@@ -4101,15 +4162,462 @@
     <w:p>
       <w:pPr>
         <w:pStyle w:val="Heading4"/>
+      </w:pPr>
+      <w:r>
+        <w:t>Group  :</w:t>
+      </w:r>
+    </w:p>
+    <w:p>
+      <w:pPr>
+        <w:pStyle w:val="Heading5"/>
+        <w:numPr>
+          <w:ilvl w:val="0"/>
+          <w:numId w:val="28"/>
+        </w:numPr>
+      </w:pPr>
+      <w:r>
+        <w:t xml:space="preserve">int </w:t>
+      </w:r>
+      <w:r>
+        <w:t>id</w:t>
+      </w:r>
+    </w:p>
+    <w:p>
+      <w:pPr>
+        <w:pStyle w:val="Heading5"/>
+      </w:pPr>
+      <w:r>
+        <w:t xml:space="preserve">int? </w:t>
+      </w:r>
+      <w:proofErr w:type="spellStart"/>
+      <w:r>
+        <w:t>creatorId</w:t>
+      </w:r>
+      <w:proofErr w:type="spellEnd"/>
+    </w:p>
+    <w:p>
+      <w:pPr>
+        <w:pStyle w:val="Heading5"/>
+      </w:pPr>
+      <w:r>
+        <w:t xml:space="preserve">String </w:t>
+      </w:r>
+      <w:proofErr w:type="spellStart"/>
+      <w:r>
+        <w:t>groupName</w:t>
+      </w:r>
+      <w:proofErr w:type="spellEnd"/>
+    </w:p>
+    <w:p>
+      <w:pPr>
+        <w:pStyle w:val="Heading5"/>
+      </w:pPr>
+      <w:r>
+        <w:t>String? description</w:t>
+      </w:r>
+    </w:p>
+    <w:p>
+      <w:pPr>
+        <w:pStyle w:val="Heading5"/>
+      </w:pPr>
+      <w:r>
+        <w:t xml:space="preserve">Color </w:t>
+      </w:r>
+      <w:proofErr w:type="spellStart"/>
+      <w:r>
+        <w:t>color</w:t>
+      </w:r>
+      <w:proofErr w:type="spellEnd"/>
+    </w:p>
+    <w:p>
+      <w:pPr>
+        <w:pStyle w:val="Heading5"/>
+      </w:pPr>
+      <w:proofErr w:type="spellStart"/>
+      <w:r>
+        <w:t>IconData</w:t>
+      </w:r>
+      <w:proofErr w:type="spellEnd"/>
+      <w:r>
+        <w:t xml:space="preserve"> icon</w:t>
+      </w:r>
+    </w:p>
+    <w:p>
+      <w:pPr>
+        <w:bidi w:val="0"/>
+      </w:pPr>
+    </w:p>
+    <w:p>
+      <w:pPr>
+        <w:pStyle w:val="Heading4"/>
+      </w:pPr>
+      <w:r>
+        <w:t>Tag  :</w:t>
+      </w:r>
+    </w:p>
+    <w:p>
+      <w:pPr>
+        <w:pStyle w:val="Heading5"/>
+        <w:numPr>
+          <w:ilvl w:val="0"/>
+          <w:numId w:val="29"/>
+        </w:numPr>
+      </w:pPr>
+      <w:r>
+        <w:t xml:space="preserve">int </w:t>
+      </w:r>
+      <w:r>
+        <w:t>id</w:t>
+      </w:r>
+    </w:p>
+    <w:p>
+      <w:pPr>
+        <w:pStyle w:val="Heading5"/>
+      </w:pPr>
+      <w:r>
+        <w:t>int</w:t>
+      </w:r>
+      <w:r>
+        <w:t>?</w:t>
+      </w:r>
+      <w:r>
+        <w:t xml:space="preserve"> </w:t>
+      </w:r>
+      <w:proofErr w:type="spellStart"/>
+      <w:r>
+        <w:t>creatorId</w:t>
+      </w:r>
+      <w:proofErr w:type="spellEnd"/>
+    </w:p>
+    <w:p>
+      <w:pPr>
+        <w:pStyle w:val="Heading5"/>
+      </w:pPr>
+      <w:r>
+        <w:t xml:space="preserve">String </w:t>
+      </w:r>
+      <w:proofErr w:type="spellStart"/>
+      <w:r>
+        <w:t>tagName</w:t>
+      </w:r>
+      <w:proofErr w:type="spellEnd"/>
+    </w:p>
+    <w:p>
+      <w:pPr>
+        <w:pStyle w:val="Heading5"/>
+      </w:pPr>
+      <w:r>
+        <w:t>String? description</w:t>
+      </w:r>
+    </w:p>
+    <w:p>
+      <w:pPr>
+        <w:pStyle w:val="Heading5"/>
+      </w:pPr>
+      <w:r>
+        <w:t xml:space="preserve">Color </w:t>
+      </w:r>
+      <w:proofErr w:type="spellStart"/>
+      <w:r>
+        <w:t>color</w:t>
+      </w:r>
+      <w:proofErr w:type="spellEnd"/>
+    </w:p>
+    <w:p>
+      <w:pPr>
+        <w:pStyle w:val="Heading5"/>
+      </w:pPr>
+      <w:proofErr w:type="spellStart"/>
+      <w:r>
+        <w:t>IconData</w:t>
+      </w:r>
+      <w:proofErr w:type="spellEnd"/>
+      <w:r>
+        <w:t xml:space="preserve"> icon</w:t>
+      </w:r>
+    </w:p>
+    <w:p/>
+    <w:p>
+      <w:pPr>
+        <w:pStyle w:val="Heading4"/>
+        <w:rPr>
+          <w:rtl/>
+        </w:rPr>
+      </w:pPr>
+      <w:proofErr w:type="spellStart"/>
+      <w:r>
+        <w:t>MainTask</w:t>
+      </w:r>
+      <w:proofErr w:type="spellEnd"/>
+      <w:r>
+        <w:t xml:space="preserve">  : </w:t>
+      </w:r>
+      <w:r>
+        <w:rPr>
+          <w:rFonts w:hint="cs"/>
+          <w:rtl/>
+        </w:rPr>
+        <w:t>کلاس  تعریف کار، برنامه و ...</w:t>
+      </w:r>
+    </w:p>
+    <w:p>
+      <w:pPr>
+        <w:pStyle w:val="Heading5"/>
+        <w:numPr>
+          <w:ilvl w:val="0"/>
+          <w:numId w:val="30"/>
+        </w:numPr>
+      </w:pPr>
+      <w:r>
+        <w:t xml:space="preserve">int </w:t>
+      </w:r>
+      <w:r>
+        <w:t>id</w:t>
+      </w:r>
+    </w:p>
+    <w:p>
+      <w:pPr>
+        <w:pStyle w:val="Heading5"/>
+      </w:pPr>
+      <w:r>
+        <w:t>int</w:t>
+      </w:r>
+      <w:r>
+        <w:t xml:space="preserve"> </w:t>
+      </w:r>
+      <w:proofErr w:type="spellStart"/>
+      <w:r>
+        <w:t>creatorId</w:t>
+      </w:r>
+      <w:proofErr w:type="spellEnd"/>
+    </w:p>
+    <w:p>
+      <w:pPr>
+        <w:pStyle w:val="Heading5"/>
+      </w:pPr>
+      <w:r>
+        <w:t>List&lt;int&gt;</w:t>
+      </w:r>
+      <w:r>
+        <w:t>?</w:t>
+      </w:r>
+      <w:r>
+        <w:t xml:space="preserve"> </w:t>
+      </w:r>
+      <w:proofErr w:type="spellStart"/>
+      <w:r>
+        <w:t>contributors</w:t>
+      </w:r>
+      <w:r>
+        <w:t>Id</w:t>
+      </w:r>
+      <w:proofErr w:type="spellEnd"/>
+    </w:p>
+    <w:p>
+      <w:pPr>
+        <w:pStyle w:val="Heading5"/>
+      </w:pPr>
+      <w:r>
+        <w:t xml:space="preserve">String </w:t>
+      </w:r>
+      <w:proofErr w:type="spellStart"/>
+      <w:r>
+        <w:t>taskName</w:t>
+      </w:r>
+      <w:proofErr w:type="spellEnd"/>
+    </w:p>
+    <w:p>
+      <w:pPr>
+        <w:pStyle w:val="Heading5"/>
+      </w:pPr>
+      <w:r>
+        <w:t xml:space="preserve">String? </w:t>
+      </w:r>
+      <w:r>
+        <w:t>D</w:t>
+      </w:r>
+      <w:r>
+        <w:t>escription</w:t>
+      </w:r>
+    </w:p>
+    <w:p>
+      <w:pPr>
+        <w:pStyle w:val="Heading5"/>
+      </w:pPr>
+      <w:r>
+        <w:t xml:space="preserve">int </w:t>
+      </w:r>
+      <w:proofErr w:type="spellStart"/>
+      <w:r>
+        <w:t>statusId</w:t>
+      </w:r>
+      <w:proofErr w:type="spellEnd"/>
+    </w:p>
+    <w:p>
+      <w:pPr>
+        <w:pStyle w:val="Heading5"/>
+        <w:rPr>
+          <w:rtl/>
+        </w:rPr>
+      </w:pPr>
+      <w:r>
+        <w:t xml:space="preserve">int? </w:t>
+      </w:r>
+      <w:proofErr w:type="spellStart"/>
+      <w:r>
+        <w:t>parent</w:t>
+      </w:r>
+      <w:r>
+        <w:t>Main</w:t>
+      </w:r>
+      <w:r>
+        <w:t>TaskId</w:t>
+      </w:r>
+      <w:proofErr w:type="spellEnd"/>
+      <w:r>
+        <w:rPr>
+          <w:rFonts w:hint="cs"/>
+          <w:rtl/>
+        </w:rPr>
+        <w:t xml:space="preserve"> </w:t>
+      </w:r>
+      <w:r>
+        <w:t xml:space="preserve"> :</w:t>
+      </w:r>
+    </w:p>
+    <w:p>
+      <w:r>
+        <w:rPr>
+          <w:rFonts w:hint="cs"/>
+          <w:rtl/>
+        </w:rPr>
+        <w:t>مناسب برای برنامه ریزی رویه کاری پروژه</w:t>
+      </w:r>
+    </w:p>
+    <w:p>
+      <w:pPr>
+        <w:pStyle w:val="Heading5"/>
+      </w:pPr>
+      <w:r>
+        <w:lastRenderedPageBreak/>
+        <w:t xml:space="preserve">List&lt;int&gt; </w:t>
+      </w:r>
+      <w:proofErr w:type="spellStart"/>
+      <w:r>
+        <w:rPr>
+          <w:rFonts w:cstheme="minorBidi"/>
+        </w:rPr>
+        <w:t>fixedT</w:t>
+      </w:r>
+      <w:r>
+        <w:t>agsId</w:t>
+      </w:r>
+      <w:proofErr w:type="spellEnd"/>
+    </w:p>
+    <w:p>
+      <w:pPr>
+        <w:pStyle w:val="Heading5"/>
+      </w:pPr>
+      <w:r>
+        <w:t xml:space="preserve">List&lt;int&gt; </w:t>
+      </w:r>
+      <w:proofErr w:type="spellStart"/>
+      <w:r>
+        <w:t>tagsId</w:t>
+      </w:r>
+      <w:proofErr w:type="spellEnd"/>
+    </w:p>
+    <w:p>
+      <w:pPr>
+        <w:pStyle w:val="Heading5"/>
+      </w:pPr>
+      <w:proofErr w:type="spellStart"/>
+      <w:r>
+        <w:t>DateTime</w:t>
+      </w:r>
+      <w:proofErr w:type="spellEnd"/>
+      <w:r>
+        <w:t xml:space="preserve"> </w:t>
+      </w:r>
+      <w:proofErr w:type="spellStart"/>
+      <w:r>
         <w:rPr>
           <w:rFonts w:ascii="Cambria" w:hAnsi="Cambria"/>
         </w:rPr>
-      </w:pPr>
+        <w:t>creationDate</w:t>
+      </w:r>
+      <w:proofErr w:type="spellEnd"/>
+    </w:p>
+    <w:p>
+      <w:pPr>
+        <w:pStyle w:val="Heading5"/>
+      </w:pPr>
+      <w:proofErr w:type="spellStart"/>
+      <w:r>
+        <w:t>DateTime</w:t>
+      </w:r>
+      <w:proofErr w:type="spellEnd"/>
+      <w:r>
+        <w:t>?</w:t>
+      </w:r>
+      <w:r>
+        <w:t xml:space="preserve"> deadline</w:t>
+      </w:r>
+      <w:r>
+        <w:t xml:space="preserve"> </w:t>
+      </w:r>
+    </w:p>
+    <w:p>
+      <w:pPr>
+        <w:pStyle w:val="Heading5"/>
+      </w:pPr>
+      <w:r>
+        <w:t xml:space="preserve">Color </w:t>
+      </w:r>
+      <w:proofErr w:type="spellStart"/>
+      <w:r>
+        <w:t>color</w:t>
+      </w:r>
+      <w:proofErr w:type="spellEnd"/>
+    </w:p>
+    <w:p>
+      <w:pPr>
+        <w:pStyle w:val="Heading5"/>
+      </w:pPr>
+      <w:proofErr w:type="spellStart"/>
+      <w:r>
+        <w:t>IconData</w:t>
+      </w:r>
+      <w:proofErr w:type="spellEnd"/>
+      <w:r>
+        <w:t xml:space="preserve"> icon</w:t>
+      </w:r>
+    </w:p>
+    <w:p>
+      <w:pPr>
+        <w:pStyle w:val="Heading5"/>
+      </w:pPr>
+      <w:r>
+        <w:t>int priority</w:t>
+      </w:r>
+    </w:p>
+    <w:p>
+      <w:pPr>
+        <w:pStyle w:val="Heading5"/>
+      </w:pPr>
+      <w:proofErr w:type="spellStart"/>
       <w:r>
         <w:rPr>
           <w:rFonts w:ascii="Cambria" w:hAnsi="Cambria"/>
         </w:rPr>
-        <w:t>Tag  :</w:t>
+        <w:t>RepititionInterval</w:t>
+      </w:r>
+      <w:proofErr w:type="spellEnd"/>
+      <w:r>
+        <w:rPr>
+          <w:rFonts w:ascii="Cambria" w:hAnsi="Cambria"/>
+        </w:rPr>
+        <w:t>? repeat</w:t>
       </w:r>
     </w:p>
     <w:p>
@@ -4117,266 +4625,309 @@
         <w:pStyle w:val="Heading5"/>
       </w:pPr>
       <w:r>
-        <w:t>int tagId</w:t>
+        <w:t>List&lt;</w:t>
+      </w:r>
+      <w:proofErr w:type="spellStart"/>
+      <w:r>
+        <w:t>WeekDays</w:t>
+      </w:r>
+      <w:proofErr w:type="spellEnd"/>
+      <w:r>
+        <w:t xml:space="preserve">&gt;? </w:t>
+      </w:r>
+      <w:proofErr w:type="spellStart"/>
+      <w:r>
+        <w:rPr>
+          <w:rFonts w:ascii="Cambria" w:hAnsi="Cambria"/>
+        </w:rPr>
+        <w:t>repititionOn</w:t>
+      </w:r>
+      <w:r>
+        <w:t>WeekDays</w:t>
+      </w:r>
+      <w:proofErr w:type="spellEnd"/>
+    </w:p>
+    <w:p>
+      <w:pPr>
+        <w:bidi w:val="0"/>
+        <w:rPr>
+          <w:rFonts w:cstheme="minorBidi"/>
+        </w:rPr>
+      </w:pPr>
+    </w:p>
+    <w:p>
+      <w:pPr>
+        <w:pStyle w:val="Heading4"/>
+        <w:rPr>
+          <w:rtl/>
+        </w:rPr>
+      </w:pPr>
+      <w:proofErr w:type="spellStart"/>
+      <w:r>
+        <w:t>SubTask</w:t>
+      </w:r>
+      <w:proofErr w:type="spellEnd"/>
+      <w:r>
+        <w:t xml:space="preserve"> : </w:t>
+      </w:r>
+      <w:r>
+        <w:rPr>
+          <w:rFonts w:hint="cs"/>
+          <w:rtl/>
+        </w:rPr>
+        <w:t>کلاس تعریف زیرمجموعه تسک اصلی</w:t>
       </w:r>
     </w:p>
     <w:p>
       <w:pPr>
         <w:pStyle w:val="Heading5"/>
-      </w:pPr>
-      <w:r>
-        <w:rPr>
-          <w:rFonts w:ascii="Cambria" w:hAnsi="Cambria"/>
-        </w:rPr>
-        <w:t>int userId</w:t>
+        <w:numPr>
+          <w:ilvl w:val="0"/>
+          <w:numId w:val="31"/>
+        </w:numPr>
+      </w:pPr>
+      <w:r>
+        <w:t xml:space="preserve">Int </w:t>
+      </w:r>
+      <w:r>
+        <w:t>id</w:t>
       </w:r>
     </w:p>
     <w:p>
       <w:pPr>
         <w:pStyle w:val="Heading5"/>
-        <w:rPr>
-          <w:rFonts w:ascii="Cambria" w:hAnsi="Cambria"/>
-        </w:rPr>
-      </w:pPr>
-      <w:r>
-        <w:rPr>
-          <w:rFonts w:ascii="Cambria" w:hAnsi="Cambria"/>
-        </w:rPr>
-        <w:t>String tagName</w:t>
-      </w:r>
+      </w:pPr>
+      <w:r>
+        <w:t xml:space="preserve">int </w:t>
+      </w:r>
+      <w:proofErr w:type="spellStart"/>
+      <w:r>
+        <w:t>creatorId</w:t>
+      </w:r>
+      <w:proofErr w:type="spellEnd"/>
     </w:p>
     <w:p>
       <w:pPr>
         <w:pStyle w:val="Heading5"/>
       </w:pPr>
       <w:r>
-        <w:rPr>
-          <w:rFonts w:ascii="Cambria" w:hAnsi="Cambria"/>
-        </w:rPr>
-        <w:t>String? description</w:t>
-      </w:r>
+        <w:t xml:space="preserve">int </w:t>
+      </w:r>
+      <w:proofErr w:type="spellStart"/>
+      <w:r>
+        <w:t>mainTaskId</w:t>
+      </w:r>
+      <w:proofErr w:type="spellEnd"/>
     </w:p>
     <w:p>
       <w:pPr>
         <w:pStyle w:val="Heading5"/>
-        <w:rPr>
-          <w:rFonts w:ascii="Cambria" w:hAnsi="Cambria"/>
-        </w:rPr>
-      </w:pPr>
-      <w:r>
-        <w:rPr>
-          <w:rFonts w:ascii="Cambria" w:hAnsi="Cambria"/>
-        </w:rPr>
-        <w:t>Color color</w:t>
-      </w:r>
+      </w:pPr>
+      <w:r>
+        <w:t xml:space="preserve">String </w:t>
+      </w:r>
+      <w:proofErr w:type="spellStart"/>
+      <w:r>
+        <w:t>subTaskName</w:t>
+      </w:r>
+      <w:proofErr w:type="spellEnd"/>
     </w:p>
     <w:p>
       <w:pPr>
         <w:pStyle w:val="Heading5"/>
       </w:pPr>
       <w:r>
-        <w:t>IconData icon</w:t>
-      </w:r>
+        <w:t xml:space="preserve">String? </w:t>
+      </w:r>
+      <w:r>
+        <w:t>Description</w:t>
+      </w:r>
+    </w:p>
+    <w:p>
+      <w:pPr>
+        <w:pStyle w:val="Heading5"/>
+      </w:pPr>
+      <w:proofErr w:type="spellStart"/>
+      <w:r>
+        <w:t>DateTime</w:t>
+      </w:r>
+      <w:proofErr w:type="spellEnd"/>
+      <w:r>
+        <w:t xml:space="preserve"> </w:t>
+      </w:r>
+      <w:proofErr w:type="spellStart"/>
+      <w:r>
+        <w:t>plannedStartDateTime</w:t>
+      </w:r>
+      <w:proofErr w:type="spellEnd"/>
+    </w:p>
+    <w:p>
+      <w:pPr>
+        <w:pStyle w:val="Heading5"/>
+      </w:pPr>
+      <w:proofErr w:type="spellStart"/>
+      <w:r>
+        <w:t>DateTime</w:t>
+      </w:r>
+      <w:proofErr w:type="spellEnd"/>
+      <w:r>
+        <w:t xml:space="preserve">? </w:t>
+      </w:r>
+      <w:proofErr w:type="spellStart"/>
+      <w:r>
+        <w:t>plannedEndDateTime</w:t>
+      </w:r>
+      <w:proofErr w:type="spellEnd"/>
     </w:p>
     <w:p/>
     <w:p>
       <w:pPr>
+        <w:bidi w:val="0"/>
+      </w:pPr>
+    </w:p>
+    <w:p>
+      <w:pPr>
         <w:pStyle w:val="Heading4"/>
         <w:rPr>
           <w:rtl/>
         </w:rPr>
       </w:pPr>
-      <w:r>
-        <w:t xml:space="preserve">Task  : </w:t>
-      </w:r>
-      <w:r>
-        <w:rPr>
-          <w:rFonts w:hint="cs"/>
-          <w:rtl/>
-        </w:rPr>
-        <w:t>کلاس  تعریف کار، برنامه و ...</w:t>
+      <w:proofErr w:type="spellStart"/>
+      <w:r>
+        <w:t>Scheduled</w:t>
+      </w:r>
+      <w:r>
+        <w:t>Task</w:t>
+      </w:r>
+      <w:r>
+        <w:t>TimeFrame</w:t>
+      </w:r>
+      <w:proofErr w:type="spellEnd"/>
+      <w:r>
+        <w:t xml:space="preserve">  :</w:t>
+      </w:r>
+      <w:r>
+        <w:rPr>
+          <w:rFonts w:hint="cs"/>
+          <w:rtl/>
+        </w:rPr>
+        <w:t xml:space="preserve"> بازه زمانی انجام وظایف  </w:t>
       </w:r>
     </w:p>
     <w:p>
       <w:pPr>
         <w:pStyle w:val="Heading5"/>
-      </w:pPr>
-      <w:r>
-        <w:t>int taskId</w:t>
+        <w:numPr>
+          <w:ilvl w:val="0"/>
+          <w:numId w:val="32"/>
+        </w:numPr>
+      </w:pPr>
+      <w:r>
+        <w:t xml:space="preserve">int </w:t>
+      </w:r>
+      <w:r>
+        <w:t>i</w:t>
+      </w:r>
+      <w:r>
+        <w:t>d</w:t>
       </w:r>
     </w:p>
     <w:p>
       <w:pPr>
         <w:pStyle w:val="Heading5"/>
-        <w:rPr>
-          <w:rFonts w:ascii="Cambria" w:hAnsi="Cambria"/>
-        </w:rPr>
-      </w:pPr>
-      <w:r>
-        <w:rPr>
-          <w:rFonts w:ascii="Cambria" w:hAnsi="Cambria"/>
-        </w:rPr>
-        <w:t>int</w:t>
-      </w:r>
-      <w:r>
-        <w:rPr>
-          <w:rFonts w:ascii="Cambria" w:hAnsi="Cambria"/>
-        </w:rPr>
-        <w:t xml:space="preserve"> creatorId</w:t>
-      </w:r>
+      </w:pPr>
+      <w:r>
+        <w:t xml:space="preserve">int </w:t>
+      </w:r>
+      <w:proofErr w:type="spellStart"/>
+      <w:r>
+        <w:t>userId</w:t>
+      </w:r>
+      <w:proofErr w:type="spellEnd"/>
     </w:p>
     <w:p>
       <w:pPr>
         <w:pStyle w:val="Heading5"/>
       </w:pPr>
       <w:r>
-        <w:rPr>
-          <w:rFonts w:ascii="Cambria" w:hAnsi="Cambria"/>
-        </w:rPr>
-        <w:t xml:space="preserve">List&lt;int&gt; </w:t>
-      </w:r>
-      <w:r>
-        <w:rPr>
-          <w:rFonts w:ascii="Cambria" w:hAnsi="Cambria"/>
-        </w:rPr>
-        <w:t>contributors</w:t>
-      </w:r>
-      <w:r>
-        <w:rPr>
-          <w:rFonts w:ascii="Cambria" w:hAnsi="Cambria"/>
-        </w:rPr>
-        <w:t>Id</w:t>
-      </w:r>
+        <w:t xml:space="preserve">int </w:t>
+      </w:r>
+      <w:proofErr w:type="spellStart"/>
+      <w:r>
+        <w:t>mainT</w:t>
+      </w:r>
+      <w:r>
+        <w:t>askId</w:t>
+      </w:r>
+      <w:proofErr w:type="spellEnd"/>
     </w:p>
     <w:p>
       <w:pPr>
         <w:pStyle w:val="Heading5"/>
       </w:pPr>
       <w:r>
-        <w:t>String taskName</w:t>
-      </w:r>
+        <w:t xml:space="preserve">int </w:t>
+      </w:r>
+      <w:proofErr w:type="spellStart"/>
+      <w:r>
+        <w:t>subTaskId</w:t>
+      </w:r>
+      <w:proofErr w:type="spellEnd"/>
     </w:p>
     <w:p>
       <w:pPr>
         <w:pStyle w:val="Heading5"/>
-        <w:rPr>
-          <w:rFonts w:ascii="Cambria" w:hAnsi="Cambria"/>
-        </w:rPr>
-      </w:pPr>
-      <w:r>
-        <w:rPr>
-          <w:rFonts w:ascii="Cambria" w:hAnsi="Cambria"/>
-        </w:rPr>
-        <w:t xml:space="preserve">String? </w:t>
-      </w:r>
-      <w:r>
-        <w:rPr>
-          <w:rFonts w:ascii="Cambria" w:hAnsi="Cambria"/>
-        </w:rPr>
-        <w:t>D</w:t>
-      </w:r>
-      <w:r>
-        <w:rPr>
-          <w:rFonts w:ascii="Cambria" w:hAnsi="Cambria"/>
-        </w:rPr>
-        <w:t>escription</w:t>
-      </w:r>
+      </w:pPr>
+      <w:proofErr w:type="spellStart"/>
+      <w:r>
+        <w:t>DateTime</w:t>
+      </w:r>
+      <w:proofErr w:type="spellEnd"/>
+      <w:r>
+        <w:t xml:space="preserve"> </w:t>
+      </w:r>
+      <w:proofErr w:type="spellStart"/>
+      <w:r>
+        <w:t>startDateTime</w:t>
+      </w:r>
+      <w:proofErr w:type="spellEnd"/>
     </w:p>
     <w:p>
       <w:pPr>
         <w:pStyle w:val="Heading5"/>
       </w:pPr>
-      <w:r>
-        <w:rPr>
-          <w:rFonts w:ascii="Cambria" w:hAnsi="Cambria"/>
-        </w:rPr>
-        <w:t>int statusId</w:t>
-      </w:r>
+      <w:proofErr w:type="spellStart"/>
+      <w:r>
+        <w:t>DateTime</w:t>
+      </w:r>
+      <w:proofErr w:type="spellEnd"/>
+      <w:r>
+        <w:t xml:space="preserve">? </w:t>
+      </w:r>
+      <w:proofErr w:type="spellStart"/>
+      <w:r>
+        <w:t>endDateTime</w:t>
+      </w:r>
+      <w:proofErr w:type="spellEnd"/>
     </w:p>
     <w:p>
       <w:pPr>
         <w:pStyle w:val="Heading5"/>
       </w:pPr>
       <w:r>
-        <w:t>int? parentTaskId</w:t>
-      </w:r>
-    </w:p>
-    <w:p>
-      <w:pPr>
-        <w:pStyle w:val="Heading5"/>
-      </w:pPr>
-      <w:r>
-        <w:t xml:space="preserve">List&lt;int&gt; </w:t>
-      </w:r>
-      <w:r>
-        <w:rPr>
-          <w:rFonts w:cstheme="minorBidi"/>
-        </w:rPr>
-        <w:t>fixedT</w:t>
-      </w:r>
-      <w:r>
-        <w:t>agsId</w:t>
-      </w:r>
-    </w:p>
-    <w:p>
-      <w:pPr>
-        <w:pStyle w:val="Heading5"/>
-      </w:pPr>
-      <w:r>
-        <w:t>DateTime</w:t>
-      </w:r>
-      <w:r>
-        <w:t xml:space="preserve"> </w:t>
-      </w:r>
-      <w:r>
-        <w:rPr>
-          <w:rFonts w:ascii="Cambria" w:hAnsi="Cambria"/>
-        </w:rPr>
-        <w:t>dateCreated</w:t>
-      </w:r>
-    </w:p>
-    <w:p>
-      <w:pPr>
-        <w:pStyle w:val="Heading5"/>
-      </w:pPr>
-      <w:r>
-        <w:t>DateTime</w:t>
-      </w:r>
-      <w:r>
-        <w:t>?</w:t>
-      </w:r>
-      <w:r>
-        <w:t xml:space="preserve"> deadline</w:t>
-      </w:r>
-    </w:p>
-    <w:p>
-      <w:pPr>
-        <w:pStyle w:val="Heading5"/>
-      </w:pPr>
-      <w:r>
-        <w:t>Color color</w:t>
-      </w:r>
-    </w:p>
-    <w:p>
-      <w:pPr>
-        <w:pStyle w:val="Heading5"/>
-      </w:pPr>
-      <w:r>
-        <w:t>IconData icon</w:t>
-      </w:r>
-    </w:p>
-    <w:p>
-      <w:pPr>
-        <w:pStyle w:val="Heading5"/>
-      </w:pPr>
-      <w:r>
-        <w:rPr>
-          <w:rFonts w:ascii="Cambria" w:hAnsi="Cambria" w:cstheme="minorBidi"/>
-        </w:rPr>
-        <w:t>int priority</w:t>
-      </w:r>
-    </w:p>
-    <w:p/>
+        <w:t xml:space="preserve">bool </w:t>
+      </w:r>
+      <w:proofErr w:type="spellStart"/>
+      <w:r>
+        <w:t>isDone</w:t>
+      </w:r>
+      <w:proofErr w:type="spellEnd"/>
+    </w:p>
+    <w:p>
+      <w:pPr>
+        <w:bidi w:val="0"/>
+      </w:pPr>
+    </w:p>
     <w:p>
       <w:pPr>
         <w:rPr>
@@ -5178,8 +5729,8 @@
   <w:abstractNum w:abstractNumId="7" w15:restartNumberingAfterBreak="0">
     <w:nsid w:val="40374722"/>
     <w:multiLevelType w:val="hybridMultilevel"/>
-    <w:tmpl w:val="5DF88664"/>
-    <w:lvl w:ilvl="0" w:tplc="328EC3DC">
+    <w:tmpl w:val="0E16CCB2"/>
+    <w:lvl w:ilvl="0" w:tplc="4CC45FD8">
       <w:start w:val="1"/>
       <w:numFmt w:val="decimal"/>
       <w:pStyle w:val="Heading4"/>
@@ -6175,18 +6726,18 @@
   <w:abstractNum w:abstractNumId="17" w15:restartNumberingAfterBreak="0">
     <w:nsid w:val="788E36A5"/>
     <w:multiLevelType w:val="hybridMultilevel"/>
-    <w:tmpl w:val="7A82644E"/>
-    <w:lvl w:ilvl="0" w:tplc="83224AEA">
-      <w:start w:val="1"/>
-      <w:numFmt w:val="bullet"/>
+    <w:tmpl w:val="C5F864D6"/>
+    <w:lvl w:ilvl="0" w:tplc="D0864D7A">
+      <w:start w:val="1"/>
+      <w:numFmt w:val="decimal"/>
       <w:pStyle w:val="Heading5"/>
-      <w:lvlText w:val=""/>
-      <w:lvlJc w:val="left"/>
+      <w:lvlText w:val="%1."/>
+      <w:lvlJc w:val="center"/>
       <w:pPr>
         <w:ind w:left="720" w:hanging="360"/>
       </w:pPr>
       <w:rPr>
-        <w:rFonts w:ascii="Symbol" w:hAnsi="Symbol" w:hint="default"/>
+        <w:rFonts w:hint="default"/>
       </w:rPr>
     </w:lvl>
     <w:lvl w:ilvl="1" w:tplc="04090003" w:tentative="1">
@@ -6381,6 +6932,45 @@
   </w:num>
   <w:num w:numId="25">
     <w:abstractNumId w:val="12"/>
+  </w:num>
+  <w:num w:numId="26">
+    <w:abstractNumId w:val="17"/>
+  </w:num>
+  <w:num w:numId="27">
+    <w:abstractNumId w:val="17"/>
+    <w:lvlOverride w:ilvl="0">
+      <w:startOverride w:val="1"/>
+    </w:lvlOverride>
+  </w:num>
+  <w:num w:numId="28">
+    <w:abstractNumId w:val="17"/>
+    <w:lvlOverride w:ilvl="0">
+      <w:startOverride w:val="1"/>
+    </w:lvlOverride>
+  </w:num>
+  <w:num w:numId="29">
+    <w:abstractNumId w:val="17"/>
+    <w:lvlOverride w:ilvl="0">
+      <w:startOverride w:val="1"/>
+    </w:lvlOverride>
+  </w:num>
+  <w:num w:numId="30">
+    <w:abstractNumId w:val="17"/>
+    <w:lvlOverride w:ilvl="0">
+      <w:startOverride w:val="1"/>
+    </w:lvlOverride>
+  </w:num>
+  <w:num w:numId="31">
+    <w:abstractNumId w:val="17"/>
+    <w:lvlOverride w:ilvl="0">
+      <w:startOverride w:val="1"/>
+    </w:lvlOverride>
+  </w:num>
+  <w:num w:numId="32">
+    <w:abstractNumId w:val="17"/>
+    <w:lvlOverride w:ilvl="0">
+      <w:startOverride w:val="1"/>
+    </w:lvlOverride>
   </w:num>
   <w:numIdMacAtCleanup w:val="18"/>
 </w:numbering>
@@ -6884,7 +7474,7 @@
     <w:uiPriority w:val="9"/>
     <w:unhideWhenUsed/>
     <w:qFormat/>
-    <w:rsid w:val="00061FDC"/>
+    <w:rsid w:val="006A131D"/>
     <w:pPr>
       <w:keepNext/>
       <w:keepLines/>
@@ -6896,7 +7486,7 @@
       <w:outlineLvl w:val="3"/>
     </w:pPr>
     <w:rPr>
-      <w:rFonts w:eastAsia="SimSun"/>
+      <w:rFonts w:ascii="Cambria" w:eastAsia="SimSun" w:hAnsi="Cambria"/>
       <w:color w:val="000000" w:themeColor="text1"/>
       <w:sz w:val="28"/>
     </w:rPr>
@@ -6906,10 +7496,11 @@
     <w:basedOn w:val="Normal"/>
     <w:next w:val="Normal"/>
     <w:link w:val="Heading5Char"/>
+    <w:autoRedefine/>
     <w:uiPriority w:val="9"/>
     <w:unhideWhenUsed/>
     <w:qFormat/>
-    <w:rsid w:val="00DF50F0"/>
+    <w:rsid w:val="009C7BFF"/>
     <w:pPr>
       <w:keepNext/>
       <w:keepLines/>
@@ -6974,6 +7565,27 @@
       <w:color w:val="1F3763" w:themeColor="accent1" w:themeShade="7F"/>
     </w:rPr>
   </w:style>
+  <w:style w:type="paragraph" w:styleId="Heading8">
+    <w:name w:val="heading 8"/>
+    <w:basedOn w:val="Normal"/>
+    <w:next w:val="Normal"/>
+    <w:link w:val="Heading8Char"/>
+    <w:uiPriority w:val="9"/>
+    <w:unhideWhenUsed/>
+    <w:qFormat/>
+    <w:rsid w:val="008B7C98"/>
+    <w:pPr>
+      <w:keepNext/>
+      <w:keepLines/>
+      <w:spacing w:before="40" w:after="0"/>
+      <w:outlineLvl w:val="7"/>
+    </w:pPr>
+    <w:rPr>
+      <w:rFonts w:asciiTheme="majorHAnsi" w:eastAsiaTheme="majorEastAsia" w:hAnsiTheme="majorHAnsi" w:cstheme="majorBidi"/>
+      <w:color w:val="272727" w:themeColor="text1" w:themeTint="D8"/>
+      <w:szCs w:val="21"/>
+    </w:rPr>
+  </w:style>
   <w:style w:type="character" w:default="1" w:styleId="DefaultParagraphFont">
     <w:name w:val="Default Paragraph Font"/>
     <w:uiPriority w:val="1"/>
@@ -7030,9 +7642,9 @@
     <w:name w:val="Heading 4 Char"/>
     <w:link w:val="Heading4"/>
     <w:uiPriority w:val="9"/>
-    <w:rsid w:val="00061FDC"/>
+    <w:rsid w:val="006A131D"/>
     <w:rPr>
-      <w:rFonts w:ascii="W_yekan" w:eastAsia="SimSun" w:hAnsi="W_yekan" w:cs="W_yekan"/>
+      <w:rFonts w:ascii="Cambria" w:eastAsia="SimSun" w:hAnsi="Cambria" w:cs="W_yekan"/>
       <w:color w:val="000000" w:themeColor="text1"/>
       <w:sz w:val="28"/>
       <w:szCs w:val="28"/>
@@ -7082,7 +7694,7 @@
     <w:basedOn w:val="DefaultParagraphFont"/>
     <w:link w:val="Heading5"/>
     <w:uiPriority w:val="9"/>
-    <w:rsid w:val="00DF50F0"/>
+    <w:rsid w:val="009C7BFF"/>
     <w:rPr>
       <w:rFonts w:ascii="W_yekan" w:eastAsiaTheme="majorEastAsia" w:hAnsi="W_yekan" w:cs="W_yekan"/>
       <w:sz w:val="28"/>
@@ -7147,6 +7759,20 @@
       <w:color w:val="1F3763" w:themeColor="accent1" w:themeShade="7F"/>
       <w:sz w:val="21"/>
       <w:szCs w:val="28"/>
+      <w:lang w:bidi="fa-IR"/>
+    </w:rPr>
+  </w:style>
+  <w:style w:type="character" w:customStyle="1" w:styleId="Heading8Char">
+    <w:name w:val="Heading 8 Char"/>
+    <w:basedOn w:val="DefaultParagraphFont"/>
+    <w:link w:val="Heading8"/>
+    <w:uiPriority w:val="9"/>
+    <w:rsid w:val="008B7C98"/>
+    <w:rPr>
+      <w:rFonts w:asciiTheme="majorHAnsi" w:eastAsiaTheme="majorEastAsia" w:hAnsiTheme="majorHAnsi" w:cstheme="majorBidi"/>
+      <w:color w:val="272727" w:themeColor="text1" w:themeTint="D8"/>
+      <w:sz w:val="21"/>
+      <w:szCs w:val="21"/>
       <w:lang w:bidi="fa-IR"/>
     </w:rPr>
   </w:style>

</xml_diff>